<commit_message>
data report second commit
</commit_message>
<xml_diff>
--- a/Phase3 Data Report.docx
+++ b/Phase3 Data Report.docx
@@ -43,6 +43,7 @@
         </w:rPr>
         <w:t xml:space="preserve"> </w:t>
       </w:r>
+      <w:proofErr w:type="spellStart"/>
       <w:r>
         <w:rPr>
           <w:b/>
@@ -50,222 +51,439 @@
           <w:sz w:val="44"/>
           <w:szCs w:val="44"/>
         </w:rPr>
-        <w:t>Telecommunication Analysis</w:t>
-      </w:r>
-    </w:p>
-    <w:p>
-      <w:pPr>
-        <w:rPr>
-          <w:sz w:val="28"/>
-          <w:szCs w:val="28"/>
-        </w:rPr>
-      </w:pPr>
-      <w:r>
-        <w:rPr>
-          <w:sz w:val="28"/>
-          <w:szCs w:val="28"/>
-        </w:rPr>
-        <w:t>AUTHORS:</w:t>
-      </w:r>
-    </w:p>
-    <w:p>
-      <w:pPr>
-        <w:ind w:left="2160" w:firstLine="720"/>
-        <w:rPr>
-          <w:sz w:val="28"/>
-          <w:szCs w:val="28"/>
-        </w:rPr>
-      </w:pPr>
-      <w:r>
-        <w:rPr>
-          <w:sz w:val="28"/>
-          <w:szCs w:val="28"/>
-        </w:rPr>
-        <w:t>September 2025</w:t>
-      </w:r>
-    </w:p>
-    <w:p>
-      <w:pPr>
-        <w:rPr>
-          <w:b/>
-          <w:sz w:val="28"/>
-          <w:szCs w:val="28"/>
-          <w:lang w:val="en"/>
-        </w:rPr>
-      </w:pPr>
-      <w:r>
-        <w:rPr>
-          <w:b/>
-          <w:sz w:val="28"/>
-          <w:szCs w:val="28"/>
-          <w:lang w:val="en"/>
-        </w:rPr>
-        <w:t>TABLE OF CONTENT</w:t>
-      </w:r>
-    </w:p>
-    <w:p>
-      <w:pPr>
-        <w:rPr>
-          <w:b/>
-          <w:sz w:val="28"/>
-          <w:szCs w:val="28"/>
-          <w:lang w:val="en"/>
-        </w:rPr>
-      </w:pPr>
-      <w:r>
-        <w:rPr>
-          <w:b/>
-          <w:sz w:val="28"/>
-          <w:szCs w:val="28"/>
-          <w:lang w:val="en"/>
-        </w:rPr>
-        <w:t xml:space="preserve">Business Understanding……………………………………………….1 </w:t>
-      </w:r>
-    </w:p>
-    <w:p>
-      <w:pPr>
-        <w:rPr>
-          <w:b/>
-          <w:sz w:val="28"/>
-          <w:szCs w:val="28"/>
-          <w:lang w:val="en"/>
-        </w:rPr>
-      </w:pPr>
-      <w:r>
-        <w:rPr>
-          <w:b/>
-          <w:sz w:val="28"/>
-          <w:szCs w:val="28"/>
-          <w:lang w:val="en"/>
-        </w:rPr>
-        <w:t>Data Understanding…………………………………………………</w:t>
-      </w:r>
-      <w:proofErr w:type="gramStart"/>
-      <w:r>
-        <w:rPr>
-          <w:b/>
-          <w:sz w:val="28"/>
-          <w:szCs w:val="28"/>
-          <w:lang w:val="en"/>
-        </w:rPr>
-        <w:t>…..</w:t>
-      </w:r>
-      <w:proofErr w:type="gramEnd"/>
-      <w:r>
-        <w:rPr>
-          <w:b/>
-          <w:sz w:val="28"/>
-          <w:szCs w:val="28"/>
-          <w:lang w:val="en"/>
-        </w:rPr>
-        <w:t>2</w:t>
-      </w:r>
-    </w:p>
-    <w:p>
-      <w:pPr>
-        <w:rPr>
-          <w:b/>
-          <w:sz w:val="28"/>
-          <w:szCs w:val="28"/>
-          <w:lang w:val="en"/>
-        </w:rPr>
-      </w:pPr>
-      <w:r>
-        <w:rPr>
-          <w:b/>
-          <w:sz w:val="28"/>
-          <w:szCs w:val="28"/>
-          <w:lang w:val="en"/>
-        </w:rPr>
-        <w:t>Data Preparation.………………………………………………………...3</w:t>
-      </w:r>
-    </w:p>
-    <w:p>
-      <w:pPr>
-        <w:rPr>
-          <w:b/>
-          <w:sz w:val="28"/>
-          <w:szCs w:val="28"/>
-          <w:lang w:val="en"/>
-        </w:rPr>
-      </w:pPr>
-      <w:proofErr w:type="gramStart"/>
-      <w:r>
-        <w:rPr>
-          <w:b/>
-          <w:sz w:val="28"/>
-          <w:szCs w:val="28"/>
-          <w:lang w:val="en"/>
-        </w:rPr>
-        <w:t>Analysis..</w:t>
-      </w:r>
-      <w:proofErr w:type="gramEnd"/>
-      <w:r>
-        <w:rPr>
-          <w:b/>
-          <w:sz w:val="28"/>
-          <w:szCs w:val="28"/>
-          <w:lang w:val="en"/>
-        </w:rPr>
-        <w:t>…………………………………………………………………</w:t>
-      </w:r>
-      <w:proofErr w:type="gramStart"/>
-      <w:r>
-        <w:rPr>
-          <w:b/>
-          <w:sz w:val="28"/>
-          <w:szCs w:val="28"/>
-          <w:lang w:val="en"/>
-        </w:rPr>
-        <w:t>…..</w:t>
-      </w:r>
-      <w:proofErr w:type="gramEnd"/>
-      <w:r>
-        <w:rPr>
-          <w:b/>
-          <w:sz w:val="28"/>
-          <w:szCs w:val="28"/>
-          <w:lang w:val="en"/>
-        </w:rPr>
-        <w:t>4</w:t>
-      </w:r>
-    </w:p>
-    <w:p>
-      <w:pPr>
-        <w:rPr>
-          <w:b/>
-          <w:sz w:val="28"/>
-          <w:szCs w:val="28"/>
-          <w:lang w:val="en"/>
-        </w:rPr>
-      </w:pPr>
-      <w:r>
-        <w:rPr>
-          <w:b/>
-          <w:sz w:val="28"/>
-          <w:szCs w:val="28"/>
-          <w:lang w:val="en"/>
-        </w:rPr>
-        <w:t>Recommendations ……………………………………………………….5</w:t>
-      </w:r>
-    </w:p>
-    <w:p>
-      <w:pPr>
-        <w:rPr>
-          <w:b/>
-          <w:sz w:val="28"/>
-          <w:szCs w:val="28"/>
-          <w:lang w:val="en"/>
-        </w:rPr>
-      </w:pPr>
+        <w:t>SyriaTel</w:t>
+      </w:r>
+      <w:proofErr w:type="spellEnd"/>
+      <w:r>
+        <w:rPr>
+          <w:b/>
+          <w:bCs/>
+          <w:sz w:val="44"/>
+          <w:szCs w:val="44"/>
+        </w:rPr>
+        <w:t xml:space="preserve"> </w:t>
+      </w:r>
+      <w:r>
+        <w:rPr>
+          <w:b/>
+          <w:bCs/>
+          <w:sz w:val="44"/>
+          <w:szCs w:val="44"/>
+        </w:rPr>
+        <w:t xml:space="preserve">Telecommunication </w:t>
+      </w:r>
+      <w:r>
+        <w:rPr>
+          <w:b/>
+          <w:bCs/>
+          <w:sz w:val="44"/>
+          <w:szCs w:val="44"/>
+        </w:rPr>
+        <w:t>Company</w:t>
+      </w:r>
+    </w:p>
+    <w:p>
+      <w:pPr>
+        <w:rPr>
+          <w:b/>
+          <w:bCs/>
+          <w:sz w:val="28"/>
+          <w:szCs w:val="28"/>
+        </w:rPr>
+      </w:pPr>
+      <w:r>
+        <w:rPr>
+          <w:b/>
+          <w:bCs/>
+          <w:sz w:val="28"/>
+          <w:szCs w:val="28"/>
+        </w:rPr>
+        <w:t>Members</w:t>
+      </w:r>
+      <w:r>
+        <w:rPr>
+          <w:b/>
+          <w:bCs/>
+          <w:sz w:val="28"/>
+          <w:szCs w:val="28"/>
+        </w:rPr>
+        <w:t>:</w:t>
+      </w:r>
     </w:p>
     <w:p>
       <w:pPr>
         <w:pStyle w:val="ListParagraph"/>
         <w:numPr>
           <w:ilvl w:val="0"/>
-          <w:numId w:val="3"/>
+          <w:numId w:val="4"/>
         </w:numPr>
+        <w:rPr>
+          <w:sz w:val="28"/>
+          <w:szCs w:val="28"/>
+        </w:rPr>
+      </w:pPr>
+      <w:r>
+        <w:rPr>
+          <w:sz w:val="28"/>
+          <w:szCs w:val="28"/>
+        </w:rPr>
+        <w:t>Elvis Wanjohi</w:t>
+      </w:r>
+    </w:p>
+    <w:p>
+      <w:pPr>
+        <w:pStyle w:val="ListParagraph"/>
+        <w:numPr>
+          <w:ilvl w:val="0"/>
+          <w:numId w:val="4"/>
+        </w:numPr>
+        <w:rPr>
+          <w:sz w:val="28"/>
+          <w:szCs w:val="28"/>
+        </w:rPr>
+      </w:pPr>
+      <w:r>
+        <w:rPr>
+          <w:sz w:val="28"/>
+          <w:szCs w:val="28"/>
+        </w:rPr>
+        <w:t>Stephen Gachingu</w:t>
+      </w:r>
+    </w:p>
+    <w:p>
+      <w:pPr>
+        <w:pStyle w:val="ListParagraph"/>
+        <w:numPr>
+          <w:ilvl w:val="0"/>
+          <w:numId w:val="4"/>
+        </w:numPr>
+        <w:rPr>
+          <w:sz w:val="28"/>
+          <w:szCs w:val="28"/>
+        </w:rPr>
+      </w:pPr>
+      <w:r>
+        <w:rPr>
+          <w:sz w:val="28"/>
+          <w:szCs w:val="28"/>
+        </w:rPr>
+        <w:t>Elsie Almadi</w:t>
+      </w:r>
+    </w:p>
+    <w:p>
+      <w:pPr>
+        <w:pStyle w:val="ListParagraph"/>
+        <w:numPr>
+          <w:ilvl w:val="0"/>
+          <w:numId w:val="4"/>
+        </w:numPr>
+        <w:rPr>
+          <w:sz w:val="28"/>
+          <w:szCs w:val="28"/>
+        </w:rPr>
+      </w:pPr>
+      <w:r>
+        <w:rPr>
+          <w:sz w:val="28"/>
+          <w:szCs w:val="28"/>
+        </w:rPr>
+        <w:t xml:space="preserve">Naledi </w:t>
+      </w:r>
+      <w:proofErr w:type="spellStart"/>
+      <w:r>
+        <w:rPr>
+          <w:sz w:val="28"/>
+          <w:szCs w:val="28"/>
+        </w:rPr>
+        <w:t>Ambuku</w:t>
+      </w:r>
+      <w:proofErr w:type="spellEnd"/>
+    </w:p>
+    <w:p>
+      <w:pPr>
+        <w:rPr>
+          <w:b/>
+          <w:bCs/>
+          <w:sz w:val="28"/>
+          <w:szCs w:val="28"/>
+        </w:rPr>
+      </w:pPr>
+      <w:r>
+        <w:rPr>
+          <w:b/>
+          <w:bCs/>
+          <w:sz w:val="28"/>
+          <w:szCs w:val="28"/>
+        </w:rPr>
+        <w:t>Moringa school</w:t>
+      </w:r>
+    </w:p>
+    <w:p>
+      <w:pPr>
+        <w:rPr>
+          <w:b/>
+          <w:bCs/>
+          <w:sz w:val="28"/>
+          <w:szCs w:val="28"/>
+        </w:rPr>
+      </w:pPr>
+    </w:p>
+    <w:p>
+      <w:pPr>
+        <w:rPr>
+          <w:b/>
+          <w:bCs/>
+          <w:sz w:val="28"/>
+          <w:szCs w:val="28"/>
+        </w:rPr>
+      </w:pPr>
+      <w:r>
+        <w:rPr>
+          <w:b/>
+          <w:bCs/>
+          <w:sz w:val="28"/>
+          <w:szCs w:val="28"/>
+        </w:rPr>
+        <w:t>Data Science</w:t>
+      </w:r>
+    </w:p>
+    <w:p>
+      <w:pPr>
+        <w:rPr>
+          <w:b/>
+          <w:bCs/>
+          <w:sz w:val="28"/>
+          <w:szCs w:val="28"/>
+        </w:rPr>
+      </w:pPr>
+    </w:p>
+    <w:p>
+      <w:pPr>
+        <w:rPr>
+          <w:b/>
+          <w:bCs/>
+          <w:sz w:val="28"/>
+          <w:szCs w:val="28"/>
+        </w:rPr>
+      </w:pPr>
+      <w:r>
+        <w:rPr>
+          <w:b/>
+          <w:bCs/>
+          <w:sz w:val="28"/>
+          <w:szCs w:val="28"/>
+        </w:rPr>
+        <w:t>September 2025</w:t>
+      </w:r>
+    </w:p>
+    <w:p>
+      <w:pPr>
+        <w:rPr>
+          <w:b/>
+          <w:bCs/>
+          <w:sz w:val="28"/>
+          <w:szCs w:val="28"/>
+        </w:rPr>
+      </w:pPr>
+    </w:p>
+    <w:p>
+      <w:pPr>
+        <w:rPr>
+          <w:b/>
+          <w:sz w:val="28"/>
+          <w:szCs w:val="28"/>
+          <w:lang w:val="en"/>
+        </w:rPr>
+      </w:pPr>
+    </w:p>
+    <w:p>
+      <w:pPr>
+        <w:rPr>
+          <w:b/>
+          <w:sz w:val="28"/>
+          <w:szCs w:val="28"/>
+          <w:lang w:val="en"/>
+        </w:rPr>
+      </w:pPr>
+    </w:p>
+    <w:p>
+      <w:pPr>
+        <w:rPr>
+          <w:b/>
+          <w:sz w:val="28"/>
+          <w:szCs w:val="28"/>
+          <w:lang w:val="en"/>
+        </w:rPr>
+      </w:pPr>
+      <w:r>
+        <w:rPr>
+          <w:b/>
+          <w:sz w:val="28"/>
+          <w:szCs w:val="28"/>
+          <w:lang w:val="en"/>
+        </w:rPr>
+        <w:t>TABLE OF CONTENT</w:t>
+      </w:r>
+    </w:p>
+    <w:p>
+      <w:pPr>
+        <w:rPr>
+          <w:b/>
+          <w:sz w:val="28"/>
+          <w:szCs w:val="28"/>
+          <w:lang w:val="en"/>
+        </w:rPr>
+      </w:pPr>
+      <w:r>
+        <w:rPr>
+          <w:b/>
+          <w:sz w:val="28"/>
+          <w:szCs w:val="28"/>
+          <w:lang w:val="en"/>
+        </w:rPr>
+        <w:t xml:space="preserve">Business Understanding……………………………………………….1 </w:t>
+      </w:r>
+    </w:p>
+    <w:p>
+      <w:pPr>
+        <w:rPr>
+          <w:b/>
+          <w:sz w:val="28"/>
+          <w:szCs w:val="28"/>
+          <w:lang w:val="en"/>
+        </w:rPr>
+      </w:pPr>
+      <w:r>
+        <w:rPr>
+          <w:b/>
+          <w:sz w:val="28"/>
+          <w:szCs w:val="28"/>
+          <w:lang w:val="en"/>
+        </w:rPr>
+        <w:t>Data Understanding…………………………………………………</w:t>
+      </w:r>
+      <w:proofErr w:type="gramStart"/>
+      <w:r>
+        <w:rPr>
+          <w:b/>
+          <w:sz w:val="28"/>
+          <w:szCs w:val="28"/>
+          <w:lang w:val="en"/>
+        </w:rPr>
+        <w:t>…..</w:t>
+      </w:r>
+      <w:proofErr w:type="gramEnd"/>
+      <w:r>
+        <w:rPr>
+          <w:b/>
+          <w:sz w:val="28"/>
+          <w:szCs w:val="28"/>
+          <w:lang w:val="en"/>
+        </w:rPr>
+        <w:t>2</w:t>
+      </w:r>
+    </w:p>
+    <w:p>
+      <w:pPr>
+        <w:rPr>
+          <w:b/>
+          <w:sz w:val="28"/>
+          <w:szCs w:val="28"/>
+          <w:lang w:val="en"/>
+        </w:rPr>
+      </w:pPr>
+      <w:r>
+        <w:rPr>
+          <w:b/>
+          <w:sz w:val="28"/>
+          <w:szCs w:val="28"/>
+          <w:lang w:val="en"/>
+        </w:rPr>
+        <w:t>Data Preparation.………………………………………………………...3</w:t>
+      </w:r>
+    </w:p>
+    <w:p>
+      <w:pPr>
+        <w:rPr>
+          <w:b/>
+          <w:sz w:val="28"/>
+          <w:szCs w:val="28"/>
+          <w:lang w:val="en"/>
+        </w:rPr>
+      </w:pPr>
+      <w:proofErr w:type="gramStart"/>
+      <w:r>
+        <w:rPr>
+          <w:b/>
+          <w:sz w:val="28"/>
+          <w:szCs w:val="28"/>
+          <w:lang w:val="en"/>
+        </w:rPr>
+        <w:t>Analysis..</w:t>
+      </w:r>
+      <w:proofErr w:type="gramEnd"/>
+      <w:r>
+        <w:rPr>
+          <w:b/>
+          <w:sz w:val="28"/>
+          <w:szCs w:val="28"/>
+          <w:lang w:val="en"/>
+        </w:rPr>
+        <w:t>…………………………………………………………………</w:t>
+      </w:r>
+      <w:proofErr w:type="gramStart"/>
+      <w:r>
+        <w:rPr>
+          <w:b/>
+          <w:sz w:val="28"/>
+          <w:szCs w:val="28"/>
+          <w:lang w:val="en"/>
+        </w:rPr>
+        <w:t>…..</w:t>
+      </w:r>
+      <w:proofErr w:type="gramEnd"/>
+      <w:r>
+        <w:rPr>
+          <w:b/>
+          <w:sz w:val="28"/>
+          <w:szCs w:val="28"/>
+          <w:lang w:val="en"/>
+        </w:rPr>
+        <w:t>4</w:t>
+      </w:r>
+    </w:p>
+    <w:p>
+      <w:pPr>
+        <w:rPr>
+          <w:b/>
+          <w:sz w:val="28"/>
+          <w:szCs w:val="28"/>
+          <w:lang w:val="en"/>
+        </w:rPr>
+      </w:pPr>
+      <w:r>
+        <w:rPr>
+          <w:b/>
+          <w:sz w:val="28"/>
+          <w:szCs w:val="28"/>
+          <w:lang w:val="en"/>
+        </w:rPr>
+        <w:t>Recommendations ……………………………………………………….5</w:t>
+      </w:r>
+    </w:p>
+    <w:p>
+      <w:pPr>
+        <w:rPr>
+          <w:b/>
+          <w:sz w:val="28"/>
+          <w:szCs w:val="28"/>
+          <w:lang w:val="en"/>
+        </w:rPr>
+      </w:pPr>
+    </w:p>
+    <w:p>
+      <w:pPr>
+        <w:pStyle w:val="ListParagraph"/>
         <w:rPr>
           <w:b/>
           <w:bCs/>
@@ -273,30 +491,49 @@
           <w:szCs w:val="44"/>
         </w:rPr>
       </w:pPr>
-      <w:r>
+    </w:p>
+    <w:p>
+      <w:pPr>
+        <w:pStyle w:val="ListParagraph"/>
         <w:rPr>
           <w:b/>
           <w:bCs/>
           <w:sz w:val="44"/>
           <w:szCs w:val="44"/>
         </w:rPr>
+      </w:pPr>
+    </w:p>
+    <w:p>
+      <w:pPr>
+        <w:rPr>
+          <w:b/>
+          <w:bCs/>
+          <w:sz w:val="44"/>
+          <w:szCs w:val="44"/>
+        </w:rPr>
+      </w:pPr>
+      <w:r>
+        <w:rPr>
+          <w:b/>
+          <w:bCs/>
+          <w:sz w:val="44"/>
+          <w:szCs w:val="44"/>
+        </w:rPr>
         <w:t>Business Understanding</w:t>
       </w:r>
     </w:p>
     <w:p>
       <w:pPr>
-        <w:pStyle w:val="ListParagraph"/>
-        <w:rPr>
-          <w:b/>
-          <w:bCs/>
-          <w:sz w:val="28"/>
-          <w:szCs w:val="28"/>
-        </w:rPr>
-      </w:pPr>
-    </w:p>
-    <w:p>
-      <w:pPr>
-        <w:pStyle w:val="ListParagraph"/>
+        <w:rPr>
+          <w:b/>
+          <w:bCs/>
+          <w:sz w:val="28"/>
+          <w:szCs w:val="28"/>
+        </w:rPr>
+      </w:pPr>
+    </w:p>
+    <w:p>
+      <w:pPr>
         <w:rPr>
           <w:b/>
           <w:bCs/>
@@ -378,6 +615,24 @@
           <w:szCs w:val="28"/>
         </w:rPr>
         <w:tab/>
+      </w:r>
+    </w:p>
+    <w:p>
+      <w:pPr>
+        <w:rPr>
+          <w:b/>
+          <w:bCs/>
+          <w:sz w:val="28"/>
+          <w:szCs w:val="28"/>
+        </w:rPr>
+      </w:pPr>
+      <w:r>
+        <w:rPr>
+          <w:b/>
+          <w:bCs/>
+          <w:sz w:val="28"/>
+          <w:szCs w:val="28"/>
+        </w:rPr>
         <w:t>Problem Statement</w:t>
       </w:r>
     </w:p>
@@ -402,7 +657,51 @@
           <w:sz w:val="28"/>
           <w:szCs w:val="28"/>
         </w:rPr>
-        <w:t xml:space="preserve"> is losing a significant amount of revenue because many customers are canceling their services. At present, the company does not have a reliable system to predict which customers are most likely to leave. Without such a system, it is difficult to intervene in time to retain customers, which ultimately leads to reduced profits and loss of market share.</w:t>
+        <w:t xml:space="preserve"> is lo</w:t>
+      </w:r>
+      <w:r>
+        <w:rPr>
+          <w:sz w:val="28"/>
+          <w:szCs w:val="28"/>
+        </w:rPr>
+        <w:t xml:space="preserve">oking to increase their revenue by reducing the number </w:t>
+      </w:r>
+      <w:proofErr w:type="gramStart"/>
+      <w:r>
+        <w:rPr>
+          <w:sz w:val="28"/>
+          <w:szCs w:val="28"/>
+        </w:rPr>
+        <w:t xml:space="preserve">of </w:t>
+      </w:r>
+      <w:r>
+        <w:rPr>
+          <w:sz w:val="28"/>
+          <w:szCs w:val="28"/>
+        </w:rPr>
+        <w:t xml:space="preserve"> customers</w:t>
+      </w:r>
+      <w:proofErr w:type="gramEnd"/>
+      <w:r>
+        <w:rPr>
+          <w:sz w:val="28"/>
+          <w:szCs w:val="28"/>
+        </w:rPr>
+        <w:t xml:space="preserve"> </w:t>
+      </w:r>
+      <w:r>
+        <w:rPr>
+          <w:sz w:val="28"/>
+          <w:szCs w:val="28"/>
+        </w:rPr>
+        <w:t xml:space="preserve">that </w:t>
+      </w:r>
+      <w:r>
+        <w:rPr>
+          <w:sz w:val="28"/>
+          <w:szCs w:val="28"/>
+        </w:rPr>
+        <w:t>are canceling their services. At present, the company does not have a reliable system to predict which customers are most likely to leave. Without such a system, it is difficult to intervene in time to retain customers, which ultimately leads to reduced profits and loss of market share.</w:t>
       </w:r>
     </w:p>
     <w:sectPr>
@@ -673,6 +972,97 @@
     </w:lvl>
   </w:abstractNum>
   <w:abstractNum w:abstractNumId="2" w15:restartNumberingAfterBreak="0">
+    <w:nsid w:val="5A5D7DE5"/>
+    <w:multiLevelType w:val="hybridMultilevel"/>
+    <w:tmpl w:val="E208CBA6"/>
+    <w:lvl w:ilvl="0" w:tplc="159ED068">
+      <w:start w:val="1"/>
+      <w:numFmt w:val="decimal"/>
+      <w:lvlText w:val="%1."/>
+      <w:lvlJc w:val="left"/>
+      <w:pPr>
+        <w:ind w:left="630" w:hanging="360"/>
+      </w:pPr>
+      <w:rPr>
+        <w:rFonts w:hint="default"/>
+        <w:b w:val="0"/>
+        <w:bCs w:val="0"/>
+      </w:rPr>
+    </w:lvl>
+    <w:lvl w:ilvl="1" w:tplc="04090019" w:tentative="1">
+      <w:start w:val="1"/>
+      <w:numFmt w:val="lowerLetter"/>
+      <w:lvlText w:val="%2."/>
+      <w:lvlJc w:val="left"/>
+      <w:pPr>
+        <w:ind w:left="1350" w:hanging="360"/>
+      </w:pPr>
+    </w:lvl>
+    <w:lvl w:ilvl="2" w:tplc="0409001B" w:tentative="1">
+      <w:start w:val="1"/>
+      <w:numFmt w:val="lowerRoman"/>
+      <w:lvlText w:val="%3."/>
+      <w:lvlJc w:val="right"/>
+      <w:pPr>
+        <w:ind w:left="2070" w:hanging="180"/>
+      </w:pPr>
+    </w:lvl>
+    <w:lvl w:ilvl="3" w:tplc="0409000F" w:tentative="1">
+      <w:start w:val="1"/>
+      <w:numFmt w:val="decimal"/>
+      <w:lvlText w:val="%4."/>
+      <w:lvlJc w:val="left"/>
+      <w:pPr>
+        <w:ind w:left="2790" w:hanging="360"/>
+      </w:pPr>
+    </w:lvl>
+    <w:lvl w:ilvl="4" w:tplc="04090019" w:tentative="1">
+      <w:start w:val="1"/>
+      <w:numFmt w:val="lowerLetter"/>
+      <w:lvlText w:val="%5."/>
+      <w:lvlJc w:val="left"/>
+      <w:pPr>
+        <w:ind w:left="3510" w:hanging="360"/>
+      </w:pPr>
+    </w:lvl>
+    <w:lvl w:ilvl="5" w:tplc="0409001B" w:tentative="1">
+      <w:start w:val="1"/>
+      <w:numFmt w:val="lowerRoman"/>
+      <w:lvlText w:val="%6."/>
+      <w:lvlJc w:val="right"/>
+      <w:pPr>
+        <w:ind w:left="4230" w:hanging="180"/>
+      </w:pPr>
+    </w:lvl>
+    <w:lvl w:ilvl="6" w:tplc="0409000F" w:tentative="1">
+      <w:start w:val="1"/>
+      <w:numFmt w:val="decimal"/>
+      <w:lvlText w:val="%7."/>
+      <w:lvlJc w:val="left"/>
+      <w:pPr>
+        <w:ind w:left="4950" w:hanging="360"/>
+      </w:pPr>
+    </w:lvl>
+    <w:lvl w:ilvl="7" w:tplc="04090019" w:tentative="1">
+      <w:start w:val="1"/>
+      <w:numFmt w:val="lowerLetter"/>
+      <w:lvlText w:val="%8."/>
+      <w:lvlJc w:val="left"/>
+      <w:pPr>
+        <w:ind w:left="5670" w:hanging="360"/>
+      </w:pPr>
+    </w:lvl>
+    <w:lvl w:ilvl="8" w:tplc="0409001B" w:tentative="1">
+      <w:start w:val="1"/>
+      <w:numFmt w:val="lowerRoman"/>
+      <w:lvlText w:val="%9."/>
+      <w:lvlJc w:val="right"/>
+      <w:pPr>
+        <w:ind w:left="6390" w:hanging="180"/>
+      </w:pPr>
+    </w:lvl>
+  </w:abstractNum>
+  <w:abstractNum w:abstractNumId="3" w15:restartNumberingAfterBreak="0">
     <w:nsid w:val="7FEC4533"/>
     <w:multiLevelType w:val="hybridMultilevel"/>
     <w:tmpl w:val="5BAEBA74"/>
@@ -762,13 +1152,16 @@
     </w:lvl>
   </w:abstractNum>
   <w:num w:numId="1" w16cid:durableId="742223510">
-    <w:abstractNumId w:val="2"/>
+    <w:abstractNumId w:val="3"/>
   </w:num>
   <w:num w:numId="2" w16cid:durableId="1530603954">
     <w:abstractNumId w:val="1"/>
   </w:num>
   <w:num w:numId="3" w16cid:durableId="1267927844">
     <w:abstractNumId w:val="0"/>
+  </w:num>
+  <w:num w:numId="4" w16cid:durableId="2100171846">
+    <w:abstractNumId w:val="2"/>
   </w:num>
 </w:numbering>
 </file>
@@ -1376,6 +1769,7 @@
   <w:style w:type="character" w:default="1" w:styleId="DefaultParagraphFont">
     <w:name w:val="Default Paragraph Font"/>
     <w:uiPriority w:val="1"/>
+    <w:semiHidden/>
     <w:unhideWhenUsed/>
   </w:style>
   <w:style w:type="table" w:default="1" w:styleId="TableNormal">

</xml_diff>

<commit_message>
data report third commit
</commit_message>
<xml_diff>
--- a/Phase3 Data Report.docx
+++ b/Phase3 Data Report.docx
@@ -201,6 +201,34 @@
     </w:p>
     <w:p>
       <w:pPr>
+        <w:pStyle w:val="ListParagraph"/>
+        <w:numPr>
+          <w:ilvl w:val="0"/>
+          <w:numId w:val="4"/>
+        </w:numPr>
+        <w:rPr>
+          <w:sz w:val="28"/>
+          <w:szCs w:val="28"/>
+        </w:rPr>
+      </w:pPr>
+      <w:r>
+        <w:rPr>
+          <w:sz w:val="28"/>
+          <w:szCs w:val="28"/>
+        </w:rPr>
+        <w:t>Mark Muriithi</w:t>
+      </w:r>
+    </w:p>
+    <w:p>
+      <w:pPr>
+        <w:rPr>
+          <w:sz w:val="28"/>
+          <w:szCs w:val="28"/>
+        </w:rPr>
+      </w:pPr>
+    </w:p>
+    <w:p>
+      <w:pPr>
         <w:rPr>
           <w:b/>
           <w:bCs/>
@@ -508,16 +536,16 @@
         <w:rPr>
           <w:b/>
           <w:bCs/>
-          <w:sz w:val="44"/>
-          <w:szCs w:val="44"/>
-        </w:rPr>
-      </w:pPr>
-      <w:r>
-        <w:rPr>
-          <w:b/>
-          <w:bCs/>
-          <w:sz w:val="44"/>
-          <w:szCs w:val="44"/>
+          <w:sz w:val="40"/>
+          <w:szCs w:val="40"/>
+        </w:rPr>
+      </w:pPr>
+      <w:r>
+        <w:rPr>
+          <w:b/>
+          <w:bCs/>
+          <w:sz w:val="40"/>
+          <w:szCs w:val="40"/>
         </w:rPr>
         <w:t>Business Understanding</w:t>
       </w:r>
@@ -554,155 +582,1241 @@
     <w:p>
       <w:pPr>
         <w:rPr>
-          <w:sz w:val="28"/>
-          <w:szCs w:val="28"/>
+          <w:sz w:val="26"/>
+          <w:szCs w:val="26"/>
         </w:rPr>
       </w:pPr>
       <w:proofErr w:type="spellStart"/>
       <w:r>
         <w:rPr>
-          <w:sz w:val="28"/>
-          <w:szCs w:val="28"/>
+          <w:sz w:val="26"/>
+          <w:szCs w:val="26"/>
         </w:rPr>
         <w:t>SyriaTel</w:t>
       </w:r>
       <w:proofErr w:type="spellEnd"/>
       <w:r>
         <w:rPr>
-          <w:sz w:val="28"/>
-          <w:szCs w:val="28"/>
+          <w:sz w:val="26"/>
+          <w:szCs w:val="26"/>
         </w:rPr>
         <w:t xml:space="preserve"> is a telecommunication company that specializes in the provision of data and voice services. Like its competitors, the company’s overarching goal is </w:t>
       </w:r>
       <w:proofErr w:type="gramStart"/>
       <w:r>
         <w:rPr>
-          <w:sz w:val="28"/>
-          <w:szCs w:val="28"/>
+          <w:sz w:val="26"/>
+          <w:szCs w:val="26"/>
         </w:rPr>
         <w:t>profit</w:t>
       </w:r>
       <w:proofErr w:type="gramEnd"/>
       <w:r>
         <w:rPr>
-          <w:sz w:val="28"/>
-          <w:szCs w:val="28"/>
-        </w:rPr>
-        <w:t xml:space="preserve"> maximization. However, one of the major challenges it faces is customer churn, which occurs when subscribers cancel their services and switch to competitors. This project seeks to address that challenge through data-driven methods</w:t>
-      </w:r>
-      <w:r>
-        <w:rPr>
-          <w:sz w:val="28"/>
-          <w:szCs w:val="28"/>
+          <w:sz w:val="26"/>
+          <w:szCs w:val="26"/>
+        </w:rPr>
+        <w:t xml:space="preserve"> maximization. However, one of the major challenges it faces is customer churn, which occurs when subscribers cancel their services and switch to competitors. This project seeks to address that challenge through data-driven methods.</w:t>
+      </w:r>
+    </w:p>
+    <w:p>
+      <w:pPr>
+        <w:rPr>
+          <w:b/>
+          <w:bCs/>
+          <w:sz w:val="28"/>
+          <w:szCs w:val="28"/>
+        </w:rPr>
+      </w:pPr>
+      <w:r>
+        <w:rPr>
+          <w:b/>
+          <w:bCs/>
+          <w:sz w:val="28"/>
+          <w:szCs w:val="28"/>
+        </w:rPr>
+        <w:tab/>
+      </w:r>
+    </w:p>
+    <w:p>
+      <w:pPr>
+        <w:rPr>
+          <w:b/>
+          <w:bCs/>
+          <w:sz w:val="28"/>
+          <w:szCs w:val="28"/>
+        </w:rPr>
+      </w:pPr>
+      <w:r>
+        <w:rPr>
+          <w:b/>
+          <w:bCs/>
+          <w:sz w:val="28"/>
+          <w:szCs w:val="28"/>
+        </w:rPr>
+        <w:t>Problem Statement</w:t>
+      </w:r>
+    </w:p>
+    <w:p>
+      <w:pPr>
+        <w:rPr>
+          <w:sz w:val="26"/>
+          <w:szCs w:val="26"/>
+        </w:rPr>
+      </w:pPr>
+      <w:proofErr w:type="spellStart"/>
+      <w:r>
+        <w:rPr>
+          <w:sz w:val="26"/>
+          <w:szCs w:val="26"/>
+        </w:rPr>
+        <w:t>SyriaTel</w:t>
+      </w:r>
+      <w:proofErr w:type="spellEnd"/>
+      <w:r>
+        <w:rPr>
+          <w:sz w:val="26"/>
+          <w:szCs w:val="26"/>
+        </w:rPr>
+        <w:t xml:space="preserve"> is lo</w:t>
+      </w:r>
+      <w:r>
+        <w:rPr>
+          <w:sz w:val="26"/>
+          <w:szCs w:val="26"/>
+        </w:rPr>
+        <w:t xml:space="preserve">oking to increase their revenue by reducing the number of </w:t>
+      </w:r>
+      <w:r>
+        <w:rPr>
+          <w:sz w:val="26"/>
+          <w:szCs w:val="26"/>
+        </w:rPr>
+        <w:t xml:space="preserve">customers </w:t>
+      </w:r>
+      <w:r>
+        <w:rPr>
+          <w:sz w:val="26"/>
+          <w:szCs w:val="26"/>
+        </w:rPr>
+        <w:t xml:space="preserve">that </w:t>
+      </w:r>
+      <w:r>
+        <w:rPr>
+          <w:sz w:val="26"/>
+          <w:szCs w:val="26"/>
+        </w:rPr>
+        <w:t>are canceling their services. At present, the company does not have a reliable system to predict which customers are most likely to leave. Without such a system, it is difficult to intervene in time to retain customers, which ultimately leads to reduced profits and loss of market share.</w:t>
+      </w:r>
+    </w:p>
+    <w:p>
+      <w:pPr>
+        <w:rPr>
+          <w:sz w:val="28"/>
+          <w:szCs w:val="28"/>
+        </w:rPr>
+      </w:pPr>
+    </w:p>
+    <w:p>
+      <w:pPr>
+        <w:rPr>
+          <w:b/>
+          <w:bCs/>
+          <w:sz w:val="28"/>
+          <w:szCs w:val="28"/>
+        </w:rPr>
+      </w:pPr>
+      <w:r>
+        <w:rPr>
+          <w:b/>
+          <w:bCs/>
+          <w:sz w:val="28"/>
+          <w:szCs w:val="28"/>
+        </w:rPr>
+        <w:t>Business Objective</w:t>
+      </w:r>
+    </w:p>
+    <w:p>
+      <w:pPr>
+        <w:rPr>
+          <w:sz w:val="26"/>
+          <w:szCs w:val="26"/>
+        </w:rPr>
+      </w:pPr>
+      <w:r>
+        <w:rPr>
+          <w:sz w:val="26"/>
+          <w:szCs w:val="26"/>
+        </w:rPr>
+        <w:t xml:space="preserve">The main business objective is to reduce customer churn by predicting which customers are at risk of leaving. Achieving this will allow </w:t>
+      </w:r>
+      <w:proofErr w:type="spellStart"/>
+      <w:r>
+        <w:rPr>
+          <w:sz w:val="26"/>
+          <w:szCs w:val="26"/>
+        </w:rPr>
+        <w:t>SyriaTel</w:t>
+      </w:r>
+      <w:proofErr w:type="spellEnd"/>
+      <w:r>
+        <w:rPr>
+          <w:sz w:val="26"/>
+          <w:szCs w:val="26"/>
+        </w:rPr>
+        <w:t xml:space="preserve"> to take timely action and improve customer retention.</w:t>
+      </w:r>
+    </w:p>
+    <w:p>
+      <w:pPr>
+        <w:rPr>
+          <w:sz w:val="28"/>
+          <w:szCs w:val="28"/>
+        </w:rPr>
+      </w:pPr>
+    </w:p>
+    <w:p>
+      <w:pPr>
+        <w:rPr>
+          <w:b/>
+          <w:bCs/>
+          <w:sz w:val="28"/>
+          <w:szCs w:val="28"/>
+        </w:rPr>
+      </w:pPr>
+    </w:p>
+    <w:p>
+      <w:pPr>
+        <w:rPr>
+          <w:b/>
+          <w:bCs/>
+          <w:sz w:val="28"/>
+          <w:szCs w:val="28"/>
+        </w:rPr>
+      </w:pPr>
+    </w:p>
+    <w:p>
+      <w:pPr>
+        <w:rPr>
+          <w:b/>
+          <w:bCs/>
+          <w:sz w:val="28"/>
+          <w:szCs w:val="28"/>
+        </w:rPr>
+      </w:pPr>
+    </w:p>
+    <w:p>
+      <w:pPr>
+        <w:rPr>
+          <w:b/>
+          <w:bCs/>
+          <w:sz w:val="28"/>
+          <w:szCs w:val="28"/>
+        </w:rPr>
+      </w:pPr>
+      <w:r>
+        <w:rPr>
+          <w:b/>
+          <w:bCs/>
+          <w:sz w:val="28"/>
+          <w:szCs w:val="28"/>
+        </w:rPr>
+        <w:lastRenderedPageBreak/>
+        <w:t>Project Objective</w:t>
+      </w:r>
+      <w:r>
+        <w:rPr>
+          <w:b/>
+          <w:bCs/>
+          <w:sz w:val="28"/>
+          <w:szCs w:val="28"/>
+        </w:rPr>
+        <w:t>s</w:t>
+      </w:r>
+    </w:p>
+    <w:p>
+      <w:pPr>
+        <w:rPr>
+          <w:b/>
+          <w:bCs/>
+          <w:sz w:val="26"/>
+          <w:szCs w:val="26"/>
+          <w:u w:val="single"/>
+        </w:rPr>
+      </w:pPr>
+      <w:r>
+        <w:rPr>
+          <w:b/>
+          <w:bCs/>
+          <w:sz w:val="26"/>
+          <w:szCs w:val="26"/>
+          <w:u w:val="single"/>
+        </w:rPr>
+        <w:t>Main Objective</w:t>
+      </w:r>
+    </w:p>
+    <w:p>
+      <w:pPr>
+        <w:rPr>
+          <w:sz w:val="26"/>
+          <w:szCs w:val="26"/>
+        </w:rPr>
+      </w:pPr>
+      <w:r>
+        <w:rPr>
+          <w:sz w:val="26"/>
+          <w:szCs w:val="26"/>
+        </w:rPr>
+        <w:t xml:space="preserve">The main objective of this project is to develop a machine learning classifier that can accurately predict whether a </w:t>
+      </w:r>
+      <w:proofErr w:type="spellStart"/>
+      <w:r>
+        <w:rPr>
+          <w:sz w:val="26"/>
+          <w:szCs w:val="26"/>
+        </w:rPr>
+        <w:t>SyriaTel</w:t>
+      </w:r>
+      <w:proofErr w:type="spellEnd"/>
+      <w:r>
+        <w:rPr>
+          <w:sz w:val="26"/>
+          <w:szCs w:val="26"/>
+        </w:rPr>
+        <w:t xml:space="preserve"> customer is likely to churn.</w:t>
+      </w:r>
+    </w:p>
+    <w:p/>
+    <w:p>
+      <w:pPr>
+        <w:rPr>
+          <w:b/>
+          <w:bCs/>
+          <w:sz w:val="26"/>
+          <w:szCs w:val="26"/>
+          <w:u w:val="single"/>
+        </w:rPr>
+      </w:pPr>
+      <w:r>
+        <w:rPr>
+          <w:b/>
+          <w:bCs/>
+          <w:sz w:val="26"/>
+          <w:szCs w:val="26"/>
+          <w:u w:val="single"/>
+        </w:rPr>
+        <w:t>Specific Objectives</w:t>
+      </w:r>
+    </w:p>
+    <w:p>
+      <w:pPr>
+        <w:rPr>
+          <w:sz w:val="26"/>
+          <w:szCs w:val="26"/>
+        </w:rPr>
+      </w:pPr>
+      <w:r>
+        <w:rPr>
+          <w:sz w:val="26"/>
+          <w:szCs w:val="26"/>
+        </w:rPr>
+        <w:t>These objectives include:</w:t>
+      </w:r>
+    </w:p>
+    <w:p>
+      <w:pPr>
+        <w:pStyle w:val="ListParagraph"/>
+        <w:numPr>
+          <w:ilvl w:val="0"/>
+          <w:numId w:val="5"/>
+        </w:numPr>
+        <w:rPr>
+          <w:sz w:val="26"/>
+          <w:szCs w:val="26"/>
+        </w:rPr>
+      </w:pPr>
+      <w:r>
+        <w:rPr>
+          <w:sz w:val="26"/>
+          <w:szCs w:val="26"/>
+        </w:rPr>
+        <w:t>To analyze customer attributes and usage patterns in order to identify the key drivers of churn</w:t>
+      </w:r>
+      <w:r>
+        <w:rPr>
+          <w:sz w:val="26"/>
+          <w:szCs w:val="26"/>
         </w:rPr>
         <w:t>.</w:t>
       </w:r>
     </w:p>
     <w:p>
       <w:pPr>
-        <w:rPr>
-          <w:b/>
-          <w:bCs/>
-          <w:sz w:val="28"/>
-          <w:szCs w:val="28"/>
-        </w:rPr>
-      </w:pPr>
-      <w:r>
-        <w:rPr>
-          <w:b/>
-          <w:bCs/>
-          <w:sz w:val="28"/>
-          <w:szCs w:val="28"/>
-        </w:rPr>
-        <w:tab/>
-      </w:r>
-    </w:p>
-    <w:p>
-      <w:pPr>
-        <w:rPr>
-          <w:b/>
-          <w:bCs/>
-          <w:sz w:val="28"/>
-          <w:szCs w:val="28"/>
-        </w:rPr>
-      </w:pPr>
-      <w:r>
-        <w:rPr>
-          <w:b/>
-          <w:bCs/>
-          <w:sz w:val="28"/>
-          <w:szCs w:val="28"/>
-        </w:rPr>
-        <w:t>Problem Statement</w:t>
-      </w:r>
-    </w:p>
-    <w:p>
-      <w:pPr>
-        <w:rPr>
-          <w:sz w:val="28"/>
-          <w:szCs w:val="28"/>
-        </w:rPr>
-      </w:pPr>
+        <w:pStyle w:val="ListParagraph"/>
+        <w:numPr>
+          <w:ilvl w:val="0"/>
+          <w:numId w:val="5"/>
+        </w:numPr>
+        <w:rPr>
+          <w:sz w:val="26"/>
+          <w:szCs w:val="26"/>
+        </w:rPr>
+      </w:pPr>
+      <w:r>
+        <w:rPr>
+          <w:sz w:val="26"/>
+          <w:szCs w:val="26"/>
+        </w:rPr>
+        <w:t>To develop, train, and evaluate predictive models that classify customers as churners or non-churners.</w:t>
+      </w:r>
+    </w:p>
+    <w:p>
+      <w:pPr>
+        <w:pStyle w:val="NormalWeb"/>
+        <w:numPr>
+          <w:ilvl w:val="0"/>
+          <w:numId w:val="5"/>
+        </w:numPr>
+        <w:rPr>
+          <w:b/>
+          <w:bCs/>
+          <w:sz w:val="26"/>
+          <w:szCs w:val="26"/>
+          <w:lang w:val="en-US"/>
+        </w:rPr>
+      </w:pPr>
+      <w:r>
+        <w:rPr>
+          <w:sz w:val="26"/>
+          <w:szCs w:val="26"/>
+          <w:lang w:val="en-US"/>
+        </w:rPr>
+        <w:t>To evaluate the classifier model performance</w:t>
+      </w:r>
+      <w:r>
+        <w:rPr>
+          <w:sz w:val="26"/>
+          <w:szCs w:val="26"/>
+          <w:lang w:val="en-US"/>
+        </w:rPr>
+        <w:t xml:space="preserve"> </w:t>
+      </w:r>
+      <w:r>
+        <w:rPr>
+          <w:sz w:val="26"/>
+          <w:szCs w:val="26"/>
+          <w:lang w:val="en-US"/>
+        </w:rPr>
+        <w:t>using metrics such as F1-score, precision and recall.</w:t>
+      </w:r>
+    </w:p>
+    <w:p>
+      <w:pPr>
+        <w:pStyle w:val="NormalWeb"/>
+        <w:numPr>
+          <w:ilvl w:val="0"/>
+          <w:numId w:val="5"/>
+        </w:numPr>
+        <w:rPr>
+          <w:b/>
+          <w:bCs/>
+          <w:sz w:val="26"/>
+          <w:szCs w:val="26"/>
+          <w:lang w:val="en-US"/>
+        </w:rPr>
+      </w:pPr>
+      <w:r>
+        <w:rPr>
+          <w:sz w:val="26"/>
+          <w:szCs w:val="26"/>
+        </w:rPr>
+        <w:t>To generate actionable business insights and recommendations, based on the model outputs, that can support strategies to reduce customer churn.</w:t>
+      </w:r>
+    </w:p>
+    <w:p>
+      <w:pPr>
+        <w:rPr>
+          <w:b/>
+          <w:bCs/>
+          <w:sz w:val="28"/>
+          <w:szCs w:val="28"/>
+        </w:rPr>
+      </w:pPr>
+      <w:r>
+        <w:rPr>
+          <w:b/>
+          <w:bCs/>
+          <w:sz w:val="28"/>
+          <w:szCs w:val="28"/>
+        </w:rPr>
+        <w:t>Business Success Criteria</w:t>
+      </w:r>
+    </w:p>
+    <w:p>
+      <w:pPr>
+        <w:rPr>
+          <w:sz w:val="26"/>
+          <w:szCs w:val="26"/>
+        </w:rPr>
+      </w:pPr>
+      <w:r>
+        <w:rPr>
+          <w:sz w:val="26"/>
+          <w:szCs w:val="26"/>
+        </w:rPr>
+        <w:t>The success of this project will be assessed in three ways</w:t>
+      </w:r>
+      <w:r>
+        <w:rPr>
+          <w:sz w:val="26"/>
+          <w:szCs w:val="26"/>
+        </w:rPr>
+        <w:t>:</w:t>
+      </w:r>
+    </w:p>
+    <w:p>
+      <w:pPr>
+        <w:pStyle w:val="ListParagraph"/>
+        <w:numPr>
+          <w:ilvl w:val="0"/>
+          <w:numId w:val="6"/>
+        </w:numPr>
+        <w:rPr>
+          <w:b/>
+          <w:bCs/>
+          <w:sz w:val="26"/>
+          <w:szCs w:val="26"/>
+        </w:rPr>
+      </w:pPr>
+      <w:r>
+        <w:rPr>
+          <w:sz w:val="26"/>
+          <w:szCs w:val="26"/>
+        </w:rPr>
+        <w:t xml:space="preserve">It should generate actionable insights that </w:t>
+      </w:r>
       <w:proofErr w:type="spellStart"/>
       <w:r>
         <w:rPr>
-          <w:sz w:val="28"/>
-          <w:szCs w:val="28"/>
+          <w:sz w:val="26"/>
+          <w:szCs w:val="26"/>
         </w:rPr>
         <w:t>SyriaTel</w:t>
       </w:r>
       <w:proofErr w:type="spellEnd"/>
       <w:r>
         <w:rPr>
-          <w:sz w:val="28"/>
-          <w:szCs w:val="28"/>
-        </w:rPr>
-        <w:t xml:space="preserve"> is lo</w:t>
-      </w:r>
-      <w:r>
-        <w:rPr>
-          <w:sz w:val="28"/>
-          <w:szCs w:val="28"/>
-        </w:rPr>
-        <w:t xml:space="preserve">oking to increase their revenue by reducing the number </w:t>
-      </w:r>
-      <w:proofErr w:type="gramStart"/>
-      <w:r>
-        <w:rPr>
-          <w:sz w:val="28"/>
-          <w:szCs w:val="28"/>
-        </w:rPr>
-        <w:t xml:space="preserve">of </w:t>
-      </w:r>
-      <w:r>
-        <w:rPr>
-          <w:sz w:val="28"/>
-          <w:szCs w:val="28"/>
-        </w:rPr>
-        <w:t xml:space="preserve"> customers</w:t>
-      </w:r>
-      <w:proofErr w:type="gramEnd"/>
-      <w:r>
-        <w:rPr>
-          <w:sz w:val="28"/>
-          <w:szCs w:val="28"/>
+          <w:sz w:val="26"/>
+          <w:szCs w:val="26"/>
+        </w:rPr>
+        <w:t xml:space="preserve"> can use to reduce churn rates in the future. </w:t>
+      </w:r>
+    </w:p>
+    <w:p>
+      <w:pPr>
+        <w:pStyle w:val="ListParagraph"/>
+        <w:numPr>
+          <w:ilvl w:val="0"/>
+          <w:numId w:val="6"/>
+        </w:numPr>
+        <w:rPr>
+          <w:b/>
+          <w:bCs/>
+          <w:sz w:val="26"/>
+          <w:szCs w:val="26"/>
+        </w:rPr>
+      </w:pPr>
+      <w:r>
+        <w:rPr>
+          <w:sz w:val="26"/>
+          <w:szCs w:val="26"/>
+        </w:rPr>
+        <w:t xml:space="preserve">The predictive model should achieve acceptable levels of performance, with high accuracy and a strong ability to correctly identify customers who are likely to leave. </w:t>
+      </w:r>
+    </w:p>
+    <w:p>
+      <w:pPr>
+        <w:pStyle w:val="ListParagraph"/>
+        <w:numPr>
+          <w:ilvl w:val="0"/>
+          <w:numId w:val="6"/>
+        </w:numPr>
+        <w:rPr>
+          <w:b/>
+          <w:bCs/>
+          <w:sz w:val="26"/>
+          <w:szCs w:val="26"/>
+        </w:rPr>
+      </w:pPr>
+      <w:r>
+        <w:rPr>
+          <w:sz w:val="26"/>
+          <w:szCs w:val="26"/>
+        </w:rPr>
+        <w:t>The results should be presented in a way that is clear and interpretable, so that they can be easily understood and applied by business managers and decision-makers</w:t>
+      </w:r>
+      <w:r>
+        <w:rPr>
+          <w:b/>
+          <w:bCs/>
+          <w:sz w:val="26"/>
+          <w:szCs w:val="26"/>
+        </w:rPr>
+        <w:t>.</w:t>
+      </w:r>
+    </w:p>
+    <w:p>
+      <w:pPr>
+        <w:rPr>
+          <w:sz w:val="26"/>
+          <w:szCs w:val="26"/>
+        </w:rPr>
+      </w:pPr>
+      <w:r>
+        <w:rPr>
+          <w:sz w:val="26"/>
+          <w:szCs w:val="26"/>
+        </w:rPr>
+        <w:t xml:space="preserve">Achieving this will clearly inform the shareholders at </w:t>
+      </w:r>
+      <w:proofErr w:type="spellStart"/>
+      <w:r>
+        <w:rPr>
+          <w:sz w:val="26"/>
+          <w:szCs w:val="26"/>
+        </w:rPr>
+        <w:t>SyriaTel</w:t>
+      </w:r>
+      <w:proofErr w:type="spellEnd"/>
+      <w:r>
+        <w:rPr>
+          <w:sz w:val="26"/>
+          <w:szCs w:val="26"/>
+        </w:rPr>
+        <w:t xml:space="preserve"> on which services have </w:t>
+      </w:r>
+      <w:r>
+        <w:rPr>
+          <w:sz w:val="26"/>
+          <w:szCs w:val="26"/>
+        </w:rPr>
+        <w:t xml:space="preserve">a </w:t>
+      </w:r>
+      <w:r>
+        <w:rPr>
+          <w:sz w:val="26"/>
+          <w:szCs w:val="26"/>
+        </w:rPr>
+        <w:t xml:space="preserve">large number of churns and take decisive action </w:t>
+      </w:r>
+      <w:r>
+        <w:rPr>
+          <w:sz w:val="26"/>
+          <w:szCs w:val="26"/>
+        </w:rPr>
+        <w:t xml:space="preserve">in </w:t>
+      </w:r>
+      <w:r>
+        <w:rPr>
+          <w:sz w:val="26"/>
+          <w:szCs w:val="26"/>
+        </w:rPr>
+        <w:t>improv</w:t>
+      </w:r>
+      <w:r>
+        <w:rPr>
+          <w:sz w:val="26"/>
+          <w:szCs w:val="26"/>
+        </w:rPr>
+        <w:t xml:space="preserve">ing </w:t>
+      </w:r>
+      <w:r>
+        <w:rPr>
+          <w:sz w:val="26"/>
+          <w:szCs w:val="26"/>
+        </w:rPr>
+        <w:t>the service</w:t>
+      </w:r>
+      <w:r>
+        <w:rPr>
+          <w:sz w:val="26"/>
+          <w:szCs w:val="26"/>
+        </w:rPr>
+        <w:t>.</w:t>
+      </w:r>
+    </w:p>
+    <w:p>
+      <w:pPr>
+        <w:jc w:val="both"/>
+        <w:rPr>
+          <w:b/>
+          <w:sz w:val="28"/>
+          <w:szCs w:val="28"/>
+        </w:rPr>
+      </w:pPr>
+    </w:p>
+    <w:p>
+      <w:pPr>
+        <w:jc w:val="both"/>
+        <w:rPr>
+          <w:b/>
+          <w:sz w:val="28"/>
+          <w:szCs w:val="28"/>
+        </w:rPr>
+      </w:pPr>
+    </w:p>
+    <w:p>
+      <w:pPr>
+        <w:jc w:val="both"/>
+        <w:rPr>
+          <w:b/>
+          <w:sz w:val="28"/>
+          <w:szCs w:val="28"/>
+        </w:rPr>
+      </w:pPr>
+    </w:p>
+    <w:p>
+      <w:pPr>
+        <w:jc w:val="both"/>
+        <w:rPr>
+          <w:b/>
+          <w:sz w:val="28"/>
+          <w:szCs w:val="28"/>
+        </w:rPr>
+      </w:pPr>
+      <w:r>
+        <w:rPr>
+          <w:b/>
+          <w:sz w:val="28"/>
+          <w:szCs w:val="28"/>
+        </w:rPr>
+        <w:t xml:space="preserve">Requirements and Assumptions </w:t>
+      </w:r>
+    </w:p>
+    <w:p>
+      <w:pPr>
+        <w:pBdr>
+          <w:left w:val="none" w:sz="0" w:space="30" w:color="auto"/>
+        </w:pBdr>
+        <w:shd w:val="clear" w:color="auto" w:fill="FFFFFF"/>
+        <w:spacing w:before="180" w:after="180"/>
+        <w:jc w:val="both"/>
+      </w:pPr>
+      <w:r>
+        <w:t xml:space="preserve">Requirements: The dataset contains the required information to complete the analysis. </w:t>
+      </w:r>
+    </w:p>
+    <w:p>
+      <w:pPr>
+        <w:pBdr>
+          <w:left w:val="none" w:sz="0" w:space="30" w:color="auto"/>
+        </w:pBdr>
+        <w:shd w:val="clear" w:color="auto" w:fill="FFFFFF"/>
+        <w:spacing w:before="180" w:after="180"/>
+        <w:jc w:val="both"/>
+      </w:pPr>
+      <w:r>
+        <w:t xml:space="preserve">Assumptions:   This dataset acquired from Kaggle has the correct and accurate information on the number of churns in Syriatel telecommunication company.  </w:t>
+      </w:r>
+    </w:p>
+    <w:p>
+      <w:pPr>
+        <w:pBdr>
+          <w:left w:val="none" w:sz="0" w:space="30" w:color="auto"/>
+        </w:pBdr>
+        <w:shd w:val="clear" w:color="auto" w:fill="FFFFFF"/>
+        <w:spacing w:before="180" w:after="180"/>
+        <w:jc w:val="both"/>
+      </w:pPr>
+    </w:p>
+    <w:p>
+      <w:pPr>
+        <w:pBdr>
+          <w:left w:val="none" w:sz="0" w:space="30" w:color="auto"/>
+        </w:pBdr>
+        <w:shd w:val="clear" w:color="auto" w:fill="FFFFFF"/>
+        <w:spacing w:before="180" w:after="180"/>
+        <w:jc w:val="both"/>
+        <w:rPr>
+          <w:b/>
+          <w:bCs/>
+          <w:sz w:val="40"/>
+          <w:szCs w:val="40"/>
+        </w:rPr>
+      </w:pPr>
+      <w:r>
+        <w:rPr>
+          <w:b/>
+          <w:bCs/>
+          <w:sz w:val="40"/>
+          <w:szCs w:val="40"/>
+        </w:rPr>
+        <w:t>Data Understanding</w:t>
+      </w:r>
+    </w:p>
+    <w:p>
+      <w:pPr>
+        <w:pBdr>
+          <w:left w:val="none" w:sz="0" w:space="30" w:color="auto"/>
+        </w:pBdr>
+        <w:shd w:val="clear" w:color="auto" w:fill="FFFFFF"/>
+        <w:spacing w:before="180" w:after="180"/>
+        <w:jc w:val="both"/>
+        <w:rPr>
+          <w:b/>
+          <w:bCs/>
+          <w:sz w:val="28"/>
+          <w:szCs w:val="28"/>
+        </w:rPr>
+      </w:pPr>
+      <w:r>
+        <w:rPr>
+          <w:b/>
+          <w:bCs/>
+          <w:sz w:val="28"/>
+          <w:szCs w:val="28"/>
+        </w:rPr>
+        <w:t>Overview</w:t>
+      </w:r>
+    </w:p>
+    <w:p>
+      <w:pPr>
+        <w:pBdr>
+          <w:left w:val="none" w:sz="0" w:space="30" w:color="auto"/>
+        </w:pBdr>
+        <w:shd w:val="clear" w:color="auto" w:fill="FFFFFF"/>
+        <w:spacing w:before="180" w:after="180"/>
+        <w:jc w:val="both"/>
+        <w:rPr>
+          <w:sz w:val="26"/>
+          <w:szCs w:val="26"/>
+        </w:rPr>
+      </w:pPr>
+      <w:r>
+        <w:rPr>
+          <w:sz w:val="26"/>
+          <w:szCs w:val="26"/>
+        </w:rPr>
+        <w:t>The dataset used in this project is the Churn in Telecoms dataset obtained from Kaggle. It contains customer account and usage information for a telecommunications company.</w:t>
+      </w:r>
+    </w:p>
+    <w:p>
+      <w:pPr>
+        <w:pBdr>
+          <w:left w:val="none" w:sz="0" w:space="30" w:color="auto"/>
+        </w:pBdr>
+        <w:shd w:val="clear" w:color="auto" w:fill="FFFFFF"/>
+        <w:spacing w:before="180" w:after="180"/>
+        <w:jc w:val="both"/>
+        <w:rPr>
+          <w:sz w:val="26"/>
+          <w:szCs w:val="26"/>
+        </w:rPr>
+      </w:pPr>
+      <w:r>
+        <w:rPr>
+          <w:sz w:val="26"/>
+          <w:szCs w:val="26"/>
+        </w:rPr>
+        <w:t xml:space="preserve">This dataset is in csv format and it contains </w:t>
+      </w:r>
+      <w:r>
+        <w:rPr>
+          <w:sz w:val="26"/>
+          <w:szCs w:val="26"/>
+        </w:rPr>
+        <w:t>3,333 rows and 21 columns.</w:t>
+      </w:r>
+    </w:p>
+    <w:p>
+      <w:pPr>
+        <w:pBdr>
+          <w:left w:val="none" w:sz="0" w:space="30" w:color="auto"/>
+        </w:pBdr>
+        <w:shd w:val="clear" w:color="auto" w:fill="FFFFFF"/>
+        <w:spacing w:before="180" w:after="180"/>
+        <w:jc w:val="both"/>
+        <w:rPr>
+          <w:b/>
+          <w:bCs/>
+          <w:sz w:val="28"/>
+          <w:szCs w:val="28"/>
+        </w:rPr>
+      </w:pPr>
+      <w:r>
+        <w:rPr>
+          <w:b/>
+          <w:bCs/>
+          <w:sz w:val="28"/>
+          <w:szCs w:val="28"/>
+        </w:rPr>
+        <w:t>Exploring the data</w:t>
+      </w:r>
+    </w:p>
+    <w:p>
+      <w:pPr>
+        <w:pBdr>
+          <w:left w:val="none" w:sz="0" w:space="30" w:color="auto"/>
+        </w:pBdr>
+        <w:shd w:val="clear" w:color="auto" w:fill="FFFFFF"/>
+        <w:spacing w:before="180" w:after="180"/>
+        <w:jc w:val="both"/>
+        <w:rPr>
+          <w:sz w:val="26"/>
+          <w:szCs w:val="26"/>
+        </w:rPr>
+      </w:pPr>
+      <w:r>
+        <w:rPr>
+          <w:sz w:val="26"/>
+          <w:szCs w:val="26"/>
+        </w:rPr>
+        <w:t>The columns in this dataset include</w:t>
+      </w:r>
+      <w:r>
+        <w:rPr>
+          <w:sz w:val="26"/>
+          <w:szCs w:val="26"/>
+        </w:rPr>
+        <w:t>:</w:t>
+      </w:r>
+    </w:p>
+    <w:p>
+      <w:pPr>
+        <w:pStyle w:val="ListParagraph"/>
+        <w:numPr>
+          <w:ilvl w:val="0"/>
+          <w:numId w:val="8"/>
+        </w:numPr>
+        <w:pBdr>
+          <w:left w:val="none" w:sz="0" w:space="30" w:color="auto"/>
+        </w:pBdr>
+        <w:shd w:val="clear" w:color="auto" w:fill="FFFFFF"/>
+        <w:spacing w:before="180" w:after="180"/>
+        <w:jc w:val="both"/>
+        <w:rPr>
+          <w:b/>
+          <w:bCs/>
+          <w:sz w:val="26"/>
+          <w:szCs w:val="26"/>
+        </w:rPr>
+      </w:pPr>
+      <w:r>
+        <w:rPr>
+          <w:b/>
+          <w:bCs/>
+          <w:sz w:val="26"/>
+          <w:szCs w:val="26"/>
+        </w:rPr>
+        <w:t>State</w:t>
+      </w:r>
+      <w:r>
+        <w:rPr>
+          <w:b/>
+          <w:bCs/>
+          <w:sz w:val="26"/>
+          <w:szCs w:val="26"/>
+        </w:rPr>
+        <w:t xml:space="preserve">: </w:t>
+      </w:r>
+      <w:r>
+        <w:rPr>
+          <w:sz w:val="26"/>
+          <w:szCs w:val="26"/>
+        </w:rPr>
+        <w:t xml:space="preserve">This </w:t>
+      </w:r>
+      <w:r>
+        <w:rPr>
+          <w:sz w:val="26"/>
+          <w:szCs w:val="26"/>
+        </w:rPr>
+        <w:t>contains th</w:t>
+      </w:r>
+      <w:r>
+        <w:rPr>
+          <w:sz w:val="26"/>
+          <w:szCs w:val="26"/>
+        </w:rPr>
+        <w:t>e abbreviation of each state</w:t>
+      </w:r>
+      <w:r>
+        <w:rPr>
+          <w:b/>
+          <w:bCs/>
+          <w:sz w:val="26"/>
+          <w:szCs w:val="26"/>
         </w:rPr>
         <w:t xml:space="preserve"> </w:t>
       </w:r>
       <w:r>
         <w:rPr>
-          <w:sz w:val="28"/>
-          <w:szCs w:val="28"/>
-        </w:rPr>
-        <w:t xml:space="preserve">that </w:t>
-      </w:r>
-      <w:r>
-        <w:rPr>
-          <w:sz w:val="28"/>
-          <w:szCs w:val="28"/>
-        </w:rPr>
-        <w:t>are canceling their services. At present, the company does not have a reliable system to predict which customers are most likely to leave. Without such a system, it is difficult to intervene in time to retain customers, which ultimately leads to reduced profits and loss of market share.</w:t>
-      </w:r>
+          <w:sz w:val="26"/>
+          <w:szCs w:val="26"/>
+        </w:rPr>
+        <w:t>where every user resides in.</w:t>
+      </w:r>
+    </w:p>
+    <w:p>
+      <w:pPr>
+        <w:pStyle w:val="ListParagraph"/>
+        <w:pBdr>
+          <w:left w:val="none" w:sz="0" w:space="30" w:color="auto"/>
+        </w:pBdr>
+        <w:shd w:val="clear" w:color="auto" w:fill="FFFFFF"/>
+        <w:spacing w:before="180" w:after="180"/>
+        <w:jc w:val="both"/>
+        <w:rPr>
+          <w:b/>
+          <w:bCs/>
+          <w:sz w:val="26"/>
+          <w:szCs w:val="26"/>
+        </w:rPr>
+      </w:pPr>
+    </w:p>
+    <w:p>
+      <w:pPr>
+        <w:pStyle w:val="ListParagraph"/>
+        <w:numPr>
+          <w:ilvl w:val="0"/>
+          <w:numId w:val="8"/>
+        </w:numPr>
+        <w:pBdr>
+          <w:left w:val="none" w:sz="0" w:space="30" w:color="auto"/>
+        </w:pBdr>
+        <w:shd w:val="clear" w:color="auto" w:fill="FFFFFF"/>
+        <w:spacing w:before="180" w:after="180"/>
+        <w:jc w:val="both"/>
+        <w:rPr>
+          <w:b/>
+          <w:bCs/>
+          <w:sz w:val="26"/>
+          <w:szCs w:val="26"/>
+        </w:rPr>
+      </w:pPr>
+      <w:r>
+        <w:rPr>
+          <w:b/>
+          <w:bCs/>
+          <w:sz w:val="26"/>
+          <w:szCs w:val="26"/>
+        </w:rPr>
+        <w:t xml:space="preserve">Account length: </w:t>
+      </w:r>
+      <w:r>
+        <w:rPr>
+          <w:sz w:val="26"/>
+          <w:szCs w:val="26"/>
+        </w:rPr>
+        <w:t>This refers to the amount of time a credit account has been open.</w:t>
+      </w:r>
+    </w:p>
+    <w:p>
+      <w:pPr>
+        <w:pStyle w:val="ListParagraph"/>
+        <w:pBdr>
+          <w:left w:val="none" w:sz="0" w:space="30" w:color="auto"/>
+        </w:pBdr>
+        <w:shd w:val="clear" w:color="auto" w:fill="FFFFFF"/>
+        <w:spacing w:before="180" w:after="180"/>
+        <w:jc w:val="both"/>
+        <w:rPr>
+          <w:b/>
+          <w:bCs/>
+          <w:sz w:val="26"/>
+          <w:szCs w:val="26"/>
+        </w:rPr>
+      </w:pPr>
+    </w:p>
+    <w:p>
+      <w:pPr>
+        <w:pStyle w:val="ListParagraph"/>
+        <w:numPr>
+          <w:ilvl w:val="0"/>
+          <w:numId w:val="8"/>
+        </w:numPr>
+        <w:pBdr>
+          <w:left w:val="none" w:sz="0" w:space="30" w:color="auto"/>
+        </w:pBdr>
+        <w:shd w:val="clear" w:color="auto" w:fill="FFFFFF"/>
+        <w:spacing w:before="180" w:after="180"/>
+        <w:jc w:val="both"/>
+        <w:rPr>
+          <w:b/>
+          <w:bCs/>
+          <w:sz w:val="26"/>
+          <w:szCs w:val="26"/>
+        </w:rPr>
+      </w:pPr>
+      <w:r>
+        <w:rPr>
+          <w:b/>
+          <w:bCs/>
+          <w:sz w:val="26"/>
+          <w:szCs w:val="26"/>
+        </w:rPr>
+        <w:t xml:space="preserve">Area Code: </w:t>
+      </w:r>
+      <w:r>
+        <w:rPr>
+          <w:sz w:val="26"/>
+          <w:szCs w:val="26"/>
+        </w:rPr>
+        <w:t>This is three-digit number that indicates the geographic region of where the number is located.</w:t>
+      </w:r>
+    </w:p>
+    <w:p>
+      <w:pPr>
+        <w:pStyle w:val="ListParagraph"/>
+        <w:rPr>
+          <w:b/>
+          <w:bCs/>
+          <w:sz w:val="26"/>
+          <w:szCs w:val="26"/>
+        </w:rPr>
+      </w:pPr>
+    </w:p>
+    <w:p>
+      <w:pPr>
+        <w:pStyle w:val="ListParagraph"/>
+        <w:numPr>
+          <w:ilvl w:val="0"/>
+          <w:numId w:val="8"/>
+        </w:numPr>
+        <w:pBdr>
+          <w:left w:val="none" w:sz="0" w:space="30" w:color="auto"/>
+        </w:pBdr>
+        <w:shd w:val="clear" w:color="auto" w:fill="FFFFFF"/>
+        <w:spacing w:before="180" w:after="180"/>
+        <w:jc w:val="both"/>
+        <w:rPr>
+          <w:sz w:val="26"/>
+          <w:szCs w:val="26"/>
+        </w:rPr>
+      </w:pPr>
+      <w:r>
+        <w:rPr>
+          <w:b/>
+          <w:bCs/>
+          <w:sz w:val="26"/>
+          <w:szCs w:val="26"/>
+        </w:rPr>
+        <w:t>Phone Number:</w:t>
+      </w:r>
+      <w:r>
+        <w:rPr>
+          <w:b/>
+          <w:bCs/>
+          <w:sz w:val="26"/>
+          <w:szCs w:val="26"/>
+        </w:rPr>
+        <w:t xml:space="preserve"> </w:t>
+      </w:r>
+      <w:r>
+        <w:rPr>
+          <w:sz w:val="26"/>
+          <w:szCs w:val="26"/>
+        </w:rPr>
+        <w:t>This is the user’s unique subscriber number.</w:t>
+      </w:r>
+    </w:p>
+    <w:p>
+      <w:pPr>
+        <w:pStyle w:val="ListParagraph"/>
+        <w:rPr>
+          <w:sz w:val="26"/>
+          <w:szCs w:val="26"/>
+        </w:rPr>
+      </w:pPr>
+    </w:p>
+    <w:p>
+      <w:pPr>
+        <w:pStyle w:val="ListParagraph"/>
+        <w:numPr>
+          <w:ilvl w:val="0"/>
+          <w:numId w:val="8"/>
+        </w:numPr>
+        <w:pBdr>
+          <w:left w:val="none" w:sz="0" w:space="30" w:color="auto"/>
+        </w:pBdr>
+        <w:shd w:val="clear" w:color="auto" w:fill="FFFFFF"/>
+        <w:spacing w:before="180" w:after="180"/>
+        <w:jc w:val="both"/>
+        <w:rPr>
+          <w:b/>
+          <w:bCs/>
+          <w:sz w:val="26"/>
+          <w:szCs w:val="26"/>
+        </w:rPr>
+      </w:pPr>
+      <w:r>
+        <w:rPr>
+          <w:b/>
+          <w:bCs/>
+          <w:sz w:val="26"/>
+          <w:szCs w:val="26"/>
+        </w:rPr>
+        <w:t>International Plan:</w:t>
+      </w:r>
+    </w:p>
+    <w:p>
+      <w:pPr>
+        <w:pStyle w:val="ListParagraph"/>
+        <w:numPr>
+          <w:ilvl w:val="0"/>
+          <w:numId w:val="8"/>
+        </w:numPr>
+        <w:pBdr>
+          <w:left w:val="none" w:sz="0" w:space="30" w:color="auto"/>
+        </w:pBdr>
+        <w:shd w:val="clear" w:color="auto" w:fill="FFFFFF"/>
+        <w:spacing w:before="180" w:after="180"/>
+        <w:jc w:val="both"/>
+        <w:rPr>
+          <w:b/>
+          <w:bCs/>
+          <w:sz w:val="26"/>
+          <w:szCs w:val="26"/>
+        </w:rPr>
+      </w:pPr>
+    </w:p>
+    <w:p>
+      <w:pPr>
+        <w:pStyle w:val="ListParagraph"/>
+        <w:numPr>
+          <w:ilvl w:val="0"/>
+          <w:numId w:val="8"/>
+        </w:numPr>
+        <w:pBdr>
+          <w:left w:val="none" w:sz="0" w:space="30" w:color="auto"/>
+        </w:pBdr>
+        <w:shd w:val="clear" w:color="auto" w:fill="FFFFFF"/>
+        <w:spacing w:before="180" w:after="180"/>
+        <w:jc w:val="both"/>
+        <w:rPr>
+          <w:b/>
+          <w:bCs/>
+          <w:sz w:val="26"/>
+          <w:szCs w:val="26"/>
+        </w:rPr>
+      </w:pPr>
+      <w:r>
+        <w:rPr>
+          <w:b/>
+          <w:bCs/>
+          <w:sz w:val="26"/>
+          <w:szCs w:val="26"/>
+        </w:rPr>
+        <w:t>Phone Number:</w:t>
+      </w:r>
+    </w:p>
+    <w:p>
+      <w:pPr>
+        <w:rPr>
+          <w:sz w:val="28"/>
+          <w:szCs w:val="28"/>
+        </w:rPr>
+      </w:pPr>
     </w:p>
     <w:sectPr>
       <w:headerReference w:type="default" r:id="rId7"/>
@@ -882,6 +1996,232 @@
     </w:lvl>
   </w:abstractNum>
   <w:abstractNum w:abstractNumId="1" w15:restartNumberingAfterBreak="0">
+    <w:nsid w:val="1C924790"/>
+    <w:multiLevelType w:val="hybridMultilevel"/>
+    <w:tmpl w:val="8FBE083C"/>
+    <w:lvl w:ilvl="0" w:tplc="04090001">
+      <w:start w:val="1"/>
+      <w:numFmt w:val="bullet"/>
+      <w:lvlText w:val=""/>
+      <w:lvlJc w:val="left"/>
+      <w:pPr>
+        <w:ind w:left="780" w:hanging="360"/>
+      </w:pPr>
+      <w:rPr>
+        <w:rFonts w:ascii="Symbol" w:hAnsi="Symbol" w:hint="default"/>
+      </w:rPr>
+    </w:lvl>
+    <w:lvl w:ilvl="1" w:tplc="04090003" w:tentative="1">
+      <w:start w:val="1"/>
+      <w:numFmt w:val="bullet"/>
+      <w:lvlText w:val="o"/>
+      <w:lvlJc w:val="left"/>
+      <w:pPr>
+        <w:ind w:left="1500" w:hanging="360"/>
+      </w:pPr>
+      <w:rPr>
+        <w:rFonts w:ascii="Courier New" w:hAnsi="Courier New" w:cs="Courier New" w:hint="default"/>
+      </w:rPr>
+    </w:lvl>
+    <w:lvl w:ilvl="2" w:tplc="04090005" w:tentative="1">
+      <w:start w:val="1"/>
+      <w:numFmt w:val="bullet"/>
+      <w:lvlText w:val=""/>
+      <w:lvlJc w:val="left"/>
+      <w:pPr>
+        <w:ind w:left="2220" w:hanging="360"/>
+      </w:pPr>
+      <w:rPr>
+        <w:rFonts w:ascii="Wingdings" w:hAnsi="Wingdings" w:hint="default"/>
+      </w:rPr>
+    </w:lvl>
+    <w:lvl w:ilvl="3" w:tplc="04090001" w:tentative="1">
+      <w:start w:val="1"/>
+      <w:numFmt w:val="bullet"/>
+      <w:lvlText w:val=""/>
+      <w:lvlJc w:val="left"/>
+      <w:pPr>
+        <w:ind w:left="2940" w:hanging="360"/>
+      </w:pPr>
+      <w:rPr>
+        <w:rFonts w:ascii="Symbol" w:hAnsi="Symbol" w:hint="default"/>
+      </w:rPr>
+    </w:lvl>
+    <w:lvl w:ilvl="4" w:tplc="04090003" w:tentative="1">
+      <w:start w:val="1"/>
+      <w:numFmt w:val="bullet"/>
+      <w:lvlText w:val="o"/>
+      <w:lvlJc w:val="left"/>
+      <w:pPr>
+        <w:ind w:left="3660" w:hanging="360"/>
+      </w:pPr>
+      <w:rPr>
+        <w:rFonts w:ascii="Courier New" w:hAnsi="Courier New" w:cs="Courier New" w:hint="default"/>
+      </w:rPr>
+    </w:lvl>
+    <w:lvl w:ilvl="5" w:tplc="04090005" w:tentative="1">
+      <w:start w:val="1"/>
+      <w:numFmt w:val="bullet"/>
+      <w:lvlText w:val=""/>
+      <w:lvlJc w:val="left"/>
+      <w:pPr>
+        <w:ind w:left="4380" w:hanging="360"/>
+      </w:pPr>
+      <w:rPr>
+        <w:rFonts w:ascii="Wingdings" w:hAnsi="Wingdings" w:hint="default"/>
+      </w:rPr>
+    </w:lvl>
+    <w:lvl w:ilvl="6" w:tplc="04090001" w:tentative="1">
+      <w:start w:val="1"/>
+      <w:numFmt w:val="bullet"/>
+      <w:lvlText w:val=""/>
+      <w:lvlJc w:val="left"/>
+      <w:pPr>
+        <w:ind w:left="5100" w:hanging="360"/>
+      </w:pPr>
+      <w:rPr>
+        <w:rFonts w:ascii="Symbol" w:hAnsi="Symbol" w:hint="default"/>
+      </w:rPr>
+    </w:lvl>
+    <w:lvl w:ilvl="7" w:tplc="04090003" w:tentative="1">
+      <w:start w:val="1"/>
+      <w:numFmt w:val="bullet"/>
+      <w:lvlText w:val="o"/>
+      <w:lvlJc w:val="left"/>
+      <w:pPr>
+        <w:ind w:left="5820" w:hanging="360"/>
+      </w:pPr>
+      <w:rPr>
+        <w:rFonts w:ascii="Courier New" w:hAnsi="Courier New" w:cs="Courier New" w:hint="default"/>
+      </w:rPr>
+    </w:lvl>
+    <w:lvl w:ilvl="8" w:tplc="04090005" w:tentative="1">
+      <w:start w:val="1"/>
+      <w:numFmt w:val="bullet"/>
+      <w:lvlText w:val=""/>
+      <w:lvlJc w:val="left"/>
+      <w:pPr>
+        <w:ind w:left="6540" w:hanging="360"/>
+      </w:pPr>
+      <w:rPr>
+        <w:rFonts w:ascii="Wingdings" w:hAnsi="Wingdings" w:hint="default"/>
+      </w:rPr>
+    </w:lvl>
+  </w:abstractNum>
+  <w:abstractNum w:abstractNumId="2" w15:restartNumberingAfterBreak="0">
+    <w:nsid w:val="206567BE"/>
+    <w:multiLevelType w:val="hybridMultilevel"/>
+    <w:tmpl w:val="BE22AB98"/>
+    <w:lvl w:ilvl="0" w:tplc="04090001">
+      <w:start w:val="1"/>
+      <w:numFmt w:val="bullet"/>
+      <w:lvlText w:val=""/>
+      <w:lvlJc w:val="left"/>
+      <w:pPr>
+        <w:ind w:left="720" w:hanging="360"/>
+      </w:pPr>
+      <w:rPr>
+        <w:rFonts w:ascii="Symbol" w:hAnsi="Symbol" w:hint="default"/>
+      </w:rPr>
+    </w:lvl>
+    <w:lvl w:ilvl="1" w:tplc="04090003" w:tentative="1">
+      <w:start w:val="1"/>
+      <w:numFmt w:val="bullet"/>
+      <w:lvlText w:val="o"/>
+      <w:lvlJc w:val="left"/>
+      <w:pPr>
+        <w:ind w:left="1440" w:hanging="360"/>
+      </w:pPr>
+      <w:rPr>
+        <w:rFonts w:ascii="Courier New" w:hAnsi="Courier New" w:cs="Courier New" w:hint="default"/>
+      </w:rPr>
+    </w:lvl>
+    <w:lvl w:ilvl="2" w:tplc="04090005" w:tentative="1">
+      <w:start w:val="1"/>
+      <w:numFmt w:val="bullet"/>
+      <w:lvlText w:val=""/>
+      <w:lvlJc w:val="left"/>
+      <w:pPr>
+        <w:ind w:left="2160" w:hanging="360"/>
+      </w:pPr>
+      <w:rPr>
+        <w:rFonts w:ascii="Wingdings" w:hAnsi="Wingdings" w:hint="default"/>
+      </w:rPr>
+    </w:lvl>
+    <w:lvl w:ilvl="3" w:tplc="04090001" w:tentative="1">
+      <w:start w:val="1"/>
+      <w:numFmt w:val="bullet"/>
+      <w:lvlText w:val=""/>
+      <w:lvlJc w:val="left"/>
+      <w:pPr>
+        <w:ind w:left="2880" w:hanging="360"/>
+      </w:pPr>
+      <w:rPr>
+        <w:rFonts w:ascii="Symbol" w:hAnsi="Symbol" w:hint="default"/>
+      </w:rPr>
+    </w:lvl>
+    <w:lvl w:ilvl="4" w:tplc="04090003" w:tentative="1">
+      <w:start w:val="1"/>
+      <w:numFmt w:val="bullet"/>
+      <w:lvlText w:val="o"/>
+      <w:lvlJc w:val="left"/>
+      <w:pPr>
+        <w:ind w:left="3600" w:hanging="360"/>
+      </w:pPr>
+      <w:rPr>
+        <w:rFonts w:ascii="Courier New" w:hAnsi="Courier New" w:cs="Courier New" w:hint="default"/>
+      </w:rPr>
+    </w:lvl>
+    <w:lvl w:ilvl="5" w:tplc="04090005" w:tentative="1">
+      <w:start w:val="1"/>
+      <w:numFmt w:val="bullet"/>
+      <w:lvlText w:val=""/>
+      <w:lvlJc w:val="left"/>
+      <w:pPr>
+        <w:ind w:left="4320" w:hanging="360"/>
+      </w:pPr>
+      <w:rPr>
+        <w:rFonts w:ascii="Wingdings" w:hAnsi="Wingdings" w:hint="default"/>
+      </w:rPr>
+    </w:lvl>
+    <w:lvl w:ilvl="6" w:tplc="04090001" w:tentative="1">
+      <w:start w:val="1"/>
+      <w:numFmt w:val="bullet"/>
+      <w:lvlText w:val=""/>
+      <w:lvlJc w:val="left"/>
+      <w:pPr>
+        <w:ind w:left="5040" w:hanging="360"/>
+      </w:pPr>
+      <w:rPr>
+        <w:rFonts w:ascii="Symbol" w:hAnsi="Symbol" w:hint="default"/>
+      </w:rPr>
+    </w:lvl>
+    <w:lvl w:ilvl="7" w:tplc="04090003" w:tentative="1">
+      <w:start w:val="1"/>
+      <w:numFmt w:val="bullet"/>
+      <w:lvlText w:val="o"/>
+      <w:lvlJc w:val="left"/>
+      <w:pPr>
+        <w:ind w:left="5760" w:hanging="360"/>
+      </w:pPr>
+      <w:rPr>
+        <w:rFonts w:ascii="Courier New" w:hAnsi="Courier New" w:cs="Courier New" w:hint="default"/>
+      </w:rPr>
+    </w:lvl>
+    <w:lvl w:ilvl="8" w:tplc="04090005" w:tentative="1">
+      <w:start w:val="1"/>
+      <w:numFmt w:val="bullet"/>
+      <w:lvlText w:val=""/>
+      <w:lvlJc w:val="left"/>
+      <w:pPr>
+        <w:ind w:left="6480" w:hanging="360"/>
+      </w:pPr>
+      <w:rPr>
+        <w:rFonts w:ascii="Wingdings" w:hAnsi="Wingdings" w:hint="default"/>
+      </w:rPr>
+    </w:lvl>
+  </w:abstractNum>
+  <w:abstractNum w:abstractNumId="3" w15:restartNumberingAfterBreak="0">
     <w:nsid w:val="27E412A5"/>
     <w:multiLevelType w:val="hybridMultilevel"/>
     <w:tmpl w:val="D9E25360"/>
@@ -971,7 +2311,7 @@
       </w:pPr>
     </w:lvl>
   </w:abstractNum>
-  <w:abstractNum w:abstractNumId="2" w15:restartNumberingAfterBreak="0">
+  <w:abstractNum w:abstractNumId="4" w15:restartNumberingAfterBreak="0">
     <w:nsid w:val="5A5D7DE5"/>
     <w:multiLevelType w:val="hybridMultilevel"/>
     <w:tmpl w:val="E208CBA6"/>
@@ -1062,7 +2402,233 @@
       </w:pPr>
     </w:lvl>
   </w:abstractNum>
-  <w:abstractNum w:abstractNumId="3" w15:restartNumberingAfterBreak="0">
+  <w:abstractNum w:abstractNumId="5" w15:restartNumberingAfterBreak="0">
+    <w:nsid w:val="5C1D7D54"/>
+    <w:multiLevelType w:val="hybridMultilevel"/>
+    <w:tmpl w:val="8FE85DF6"/>
+    <w:lvl w:ilvl="0" w:tplc="0C000001">
+      <w:start w:val="1"/>
+      <w:numFmt w:val="bullet"/>
+      <w:lvlText w:val=""/>
+      <w:lvlJc w:val="left"/>
+      <w:pPr>
+        <w:ind w:left="720" w:hanging="360"/>
+      </w:pPr>
+      <w:rPr>
+        <w:rFonts w:ascii="Symbol" w:hAnsi="Symbol" w:hint="default"/>
+      </w:rPr>
+    </w:lvl>
+    <w:lvl w:ilvl="1" w:tplc="0C000003" w:tentative="1">
+      <w:start w:val="1"/>
+      <w:numFmt w:val="bullet"/>
+      <w:lvlText w:val="o"/>
+      <w:lvlJc w:val="left"/>
+      <w:pPr>
+        <w:ind w:left="1440" w:hanging="360"/>
+      </w:pPr>
+      <w:rPr>
+        <w:rFonts w:ascii="Courier New" w:hAnsi="Courier New" w:cs="Courier New" w:hint="default"/>
+      </w:rPr>
+    </w:lvl>
+    <w:lvl w:ilvl="2" w:tplc="0C000005" w:tentative="1">
+      <w:start w:val="1"/>
+      <w:numFmt w:val="bullet"/>
+      <w:lvlText w:val=""/>
+      <w:lvlJc w:val="left"/>
+      <w:pPr>
+        <w:ind w:left="2160" w:hanging="360"/>
+      </w:pPr>
+      <w:rPr>
+        <w:rFonts w:ascii="Wingdings" w:hAnsi="Wingdings" w:hint="default"/>
+      </w:rPr>
+    </w:lvl>
+    <w:lvl w:ilvl="3" w:tplc="0C000001" w:tentative="1">
+      <w:start w:val="1"/>
+      <w:numFmt w:val="bullet"/>
+      <w:lvlText w:val=""/>
+      <w:lvlJc w:val="left"/>
+      <w:pPr>
+        <w:ind w:left="2880" w:hanging="360"/>
+      </w:pPr>
+      <w:rPr>
+        <w:rFonts w:ascii="Symbol" w:hAnsi="Symbol" w:hint="default"/>
+      </w:rPr>
+    </w:lvl>
+    <w:lvl w:ilvl="4" w:tplc="0C000003" w:tentative="1">
+      <w:start w:val="1"/>
+      <w:numFmt w:val="bullet"/>
+      <w:lvlText w:val="o"/>
+      <w:lvlJc w:val="left"/>
+      <w:pPr>
+        <w:ind w:left="3600" w:hanging="360"/>
+      </w:pPr>
+      <w:rPr>
+        <w:rFonts w:ascii="Courier New" w:hAnsi="Courier New" w:cs="Courier New" w:hint="default"/>
+      </w:rPr>
+    </w:lvl>
+    <w:lvl w:ilvl="5" w:tplc="0C000005" w:tentative="1">
+      <w:start w:val="1"/>
+      <w:numFmt w:val="bullet"/>
+      <w:lvlText w:val=""/>
+      <w:lvlJc w:val="left"/>
+      <w:pPr>
+        <w:ind w:left="4320" w:hanging="360"/>
+      </w:pPr>
+      <w:rPr>
+        <w:rFonts w:ascii="Wingdings" w:hAnsi="Wingdings" w:hint="default"/>
+      </w:rPr>
+    </w:lvl>
+    <w:lvl w:ilvl="6" w:tplc="0C000001" w:tentative="1">
+      <w:start w:val="1"/>
+      <w:numFmt w:val="bullet"/>
+      <w:lvlText w:val=""/>
+      <w:lvlJc w:val="left"/>
+      <w:pPr>
+        <w:ind w:left="5040" w:hanging="360"/>
+      </w:pPr>
+      <w:rPr>
+        <w:rFonts w:ascii="Symbol" w:hAnsi="Symbol" w:hint="default"/>
+      </w:rPr>
+    </w:lvl>
+    <w:lvl w:ilvl="7" w:tplc="0C000003" w:tentative="1">
+      <w:start w:val="1"/>
+      <w:numFmt w:val="bullet"/>
+      <w:lvlText w:val="o"/>
+      <w:lvlJc w:val="left"/>
+      <w:pPr>
+        <w:ind w:left="5760" w:hanging="360"/>
+      </w:pPr>
+      <w:rPr>
+        <w:rFonts w:ascii="Courier New" w:hAnsi="Courier New" w:cs="Courier New" w:hint="default"/>
+      </w:rPr>
+    </w:lvl>
+    <w:lvl w:ilvl="8" w:tplc="0C000005" w:tentative="1">
+      <w:start w:val="1"/>
+      <w:numFmt w:val="bullet"/>
+      <w:lvlText w:val=""/>
+      <w:lvlJc w:val="left"/>
+      <w:pPr>
+        <w:ind w:left="6480" w:hanging="360"/>
+      </w:pPr>
+      <w:rPr>
+        <w:rFonts w:ascii="Wingdings" w:hAnsi="Wingdings" w:hint="default"/>
+      </w:rPr>
+    </w:lvl>
+  </w:abstractNum>
+  <w:abstractNum w:abstractNumId="6" w15:restartNumberingAfterBreak="0">
+    <w:nsid w:val="5F410F32"/>
+    <w:multiLevelType w:val="hybridMultilevel"/>
+    <w:tmpl w:val="C5749C82"/>
+    <w:lvl w:ilvl="0" w:tplc="04090001">
+      <w:start w:val="1"/>
+      <w:numFmt w:val="bullet"/>
+      <w:lvlText w:val=""/>
+      <w:lvlJc w:val="left"/>
+      <w:pPr>
+        <w:ind w:left="720" w:hanging="360"/>
+      </w:pPr>
+      <w:rPr>
+        <w:rFonts w:ascii="Symbol" w:hAnsi="Symbol" w:hint="default"/>
+      </w:rPr>
+    </w:lvl>
+    <w:lvl w:ilvl="1" w:tplc="04090003" w:tentative="1">
+      <w:start w:val="1"/>
+      <w:numFmt w:val="bullet"/>
+      <w:lvlText w:val="o"/>
+      <w:lvlJc w:val="left"/>
+      <w:pPr>
+        <w:ind w:left="1440" w:hanging="360"/>
+      </w:pPr>
+      <w:rPr>
+        <w:rFonts w:ascii="Courier New" w:hAnsi="Courier New" w:cs="Courier New" w:hint="default"/>
+      </w:rPr>
+    </w:lvl>
+    <w:lvl w:ilvl="2" w:tplc="04090005" w:tentative="1">
+      <w:start w:val="1"/>
+      <w:numFmt w:val="bullet"/>
+      <w:lvlText w:val=""/>
+      <w:lvlJc w:val="left"/>
+      <w:pPr>
+        <w:ind w:left="2160" w:hanging="360"/>
+      </w:pPr>
+      <w:rPr>
+        <w:rFonts w:ascii="Wingdings" w:hAnsi="Wingdings" w:hint="default"/>
+      </w:rPr>
+    </w:lvl>
+    <w:lvl w:ilvl="3" w:tplc="04090001" w:tentative="1">
+      <w:start w:val="1"/>
+      <w:numFmt w:val="bullet"/>
+      <w:lvlText w:val=""/>
+      <w:lvlJc w:val="left"/>
+      <w:pPr>
+        <w:ind w:left="2880" w:hanging="360"/>
+      </w:pPr>
+      <w:rPr>
+        <w:rFonts w:ascii="Symbol" w:hAnsi="Symbol" w:hint="default"/>
+      </w:rPr>
+    </w:lvl>
+    <w:lvl w:ilvl="4" w:tplc="04090003" w:tentative="1">
+      <w:start w:val="1"/>
+      <w:numFmt w:val="bullet"/>
+      <w:lvlText w:val="o"/>
+      <w:lvlJc w:val="left"/>
+      <w:pPr>
+        <w:ind w:left="3600" w:hanging="360"/>
+      </w:pPr>
+      <w:rPr>
+        <w:rFonts w:ascii="Courier New" w:hAnsi="Courier New" w:cs="Courier New" w:hint="default"/>
+      </w:rPr>
+    </w:lvl>
+    <w:lvl w:ilvl="5" w:tplc="04090005" w:tentative="1">
+      <w:start w:val="1"/>
+      <w:numFmt w:val="bullet"/>
+      <w:lvlText w:val=""/>
+      <w:lvlJc w:val="left"/>
+      <w:pPr>
+        <w:ind w:left="4320" w:hanging="360"/>
+      </w:pPr>
+      <w:rPr>
+        <w:rFonts w:ascii="Wingdings" w:hAnsi="Wingdings" w:hint="default"/>
+      </w:rPr>
+    </w:lvl>
+    <w:lvl w:ilvl="6" w:tplc="04090001" w:tentative="1">
+      <w:start w:val="1"/>
+      <w:numFmt w:val="bullet"/>
+      <w:lvlText w:val=""/>
+      <w:lvlJc w:val="left"/>
+      <w:pPr>
+        <w:ind w:left="5040" w:hanging="360"/>
+      </w:pPr>
+      <w:rPr>
+        <w:rFonts w:ascii="Symbol" w:hAnsi="Symbol" w:hint="default"/>
+      </w:rPr>
+    </w:lvl>
+    <w:lvl w:ilvl="7" w:tplc="04090003" w:tentative="1">
+      <w:start w:val="1"/>
+      <w:numFmt w:val="bullet"/>
+      <w:lvlText w:val="o"/>
+      <w:lvlJc w:val="left"/>
+      <w:pPr>
+        <w:ind w:left="5760" w:hanging="360"/>
+      </w:pPr>
+      <w:rPr>
+        <w:rFonts w:ascii="Courier New" w:hAnsi="Courier New" w:cs="Courier New" w:hint="default"/>
+      </w:rPr>
+    </w:lvl>
+    <w:lvl w:ilvl="8" w:tplc="04090005" w:tentative="1">
+      <w:start w:val="1"/>
+      <w:numFmt w:val="bullet"/>
+      <w:lvlText w:val=""/>
+      <w:lvlJc w:val="left"/>
+      <w:pPr>
+        <w:ind w:left="6480" w:hanging="360"/>
+      </w:pPr>
+      <w:rPr>
+        <w:rFonts w:ascii="Wingdings" w:hAnsi="Wingdings" w:hint="default"/>
+      </w:rPr>
+    </w:lvl>
+  </w:abstractNum>
+  <w:abstractNum w:abstractNumId="7" w15:restartNumberingAfterBreak="0">
     <w:nsid w:val="7FEC4533"/>
     <w:multiLevelType w:val="hybridMultilevel"/>
     <w:tmpl w:val="5BAEBA74"/>
@@ -1152,16 +2718,28 @@
     </w:lvl>
   </w:abstractNum>
   <w:num w:numId="1" w16cid:durableId="742223510">
-    <w:abstractNumId w:val="3"/>
+    <w:abstractNumId w:val="7"/>
   </w:num>
   <w:num w:numId="2" w16cid:durableId="1530603954">
-    <w:abstractNumId w:val="1"/>
+    <w:abstractNumId w:val="3"/>
   </w:num>
   <w:num w:numId="3" w16cid:durableId="1267927844">
     <w:abstractNumId w:val="0"/>
   </w:num>
   <w:num w:numId="4" w16cid:durableId="2100171846">
+    <w:abstractNumId w:val="4"/>
+  </w:num>
+  <w:num w:numId="5" w16cid:durableId="1247107228">
     <w:abstractNumId w:val="2"/>
+  </w:num>
+  <w:num w:numId="6" w16cid:durableId="2110154736">
+    <w:abstractNumId w:val="1"/>
+  </w:num>
+  <w:num w:numId="7" w16cid:durableId="1005130072">
+    <w:abstractNumId w:val="5"/>
+  </w:num>
+  <w:num w:numId="8" w16cid:durableId="478035967">
+    <w:abstractNumId w:val="6"/>
   </w:num>
 </w:numbering>
 </file>
@@ -1769,7 +3347,6 @@
   <w:style w:type="character" w:default="1" w:styleId="DefaultParagraphFont">
     <w:name w:val="Default Paragraph Font"/>
     <w:uiPriority w:val="1"/>
-    <w:semiHidden/>
     <w:unhideWhenUsed/>
   </w:style>
   <w:style w:type="table" w:default="1" w:styleId="TableNormal">
@@ -2127,6 +3704,22 @@
     <w:uiPriority w:val="99"/>
     <w:rsid w:val="00605A62"/>
   </w:style>
+  <w:style w:type="paragraph" w:styleId="NormalWeb">
+    <w:name w:val="Normal (Web)"/>
+    <w:basedOn w:val="Normal"/>
+    <w:uiPriority w:val="99"/>
+    <w:unhideWhenUsed/>
+    <w:rsid w:val="003D2F88"/>
+    <w:pPr>
+      <w:spacing w:before="100" w:beforeAutospacing="1" w:after="100" w:afterAutospacing="1" w:line="240" w:lineRule="auto"/>
+    </w:pPr>
+    <w:rPr>
+      <w:rFonts w:ascii="Times New Roman" w:eastAsia="Times New Roman" w:hAnsi="Times New Roman" w:cs="Times New Roman"/>
+      <w:kern w:val="0"/>
+      <w:lang/>
+      <w14:ligatures w14:val="none"/>
+    </w:rPr>
+  </w:style>
 </w:styles>
 </file>
 

</xml_diff>

<commit_message>
checking for merge conflicts
</commit_message>
<xml_diff>
--- a/Phase3 Data Report.docx
+++ b/Phase3 Data Report.docx
@@ -982,14 +982,12 @@
           <w:bCs/>
           <w:sz w:val="26"/>
           <w:szCs w:val="26"/>
-          <w:lang w:val="en-US"/>
-        </w:rPr>
-      </w:pPr>
-      <w:r>
-        <w:rPr>
-          <w:sz w:val="26"/>
-          <w:szCs w:val="26"/>
-          <w:lang w:val="en-US"/>
+        </w:rPr>
+      </w:pPr>
+      <w:r>
+        <w:rPr>
+          <w:sz w:val="26"/>
+          <w:szCs w:val="26"/>
         </w:rPr>
         <w:t>To evaluate the classifier model performance</w:t>
       </w:r>
@@ -997,7 +995,6 @@
         <w:rPr>
           <w:sz w:val="26"/>
           <w:szCs w:val="26"/>
-          <w:lang w:val="en-US"/>
         </w:rPr>
         <w:t xml:space="preserve"> </w:t>
       </w:r>
@@ -1005,7 +1002,6 @@
         <w:rPr>
           <w:sz w:val="26"/>
           <w:szCs w:val="26"/>
-          <w:lang w:val="en-US"/>
         </w:rPr>
         <w:t>using metrics such as F1-score, precision and recall.</w:t>
       </w:r>
@@ -1022,7 +1018,6 @@
           <w:bCs/>
           <w:sz w:val="26"/>
           <w:szCs w:val="26"/>
-          <w:lang w:val="en-US"/>
         </w:rPr>
       </w:pPr>
       <w:r>
@@ -1418,14 +1413,7 @@
           <w:sz w:val="26"/>
           <w:szCs w:val="26"/>
         </w:rPr>
-        <w:t xml:space="preserve">This dataset is in csv format and it contains </w:t>
-      </w:r>
-      <w:r>
-        <w:rPr>
-          <w:sz w:val="26"/>
-          <w:szCs w:val="26"/>
-        </w:rPr>
-        <w:t>3,333 rows and 21 columns.</w:t>
+        <w:t>This dataset is in csv format and it contains 3,333 rows and 21 columns.</w:t>
       </w:r>
     </w:p>
     <w:p>
@@ -1762,10 +1750,6 @@
     <w:p>
       <w:pPr>
         <w:pStyle w:val="ListParagraph"/>
-        <w:numPr>
-          <w:ilvl w:val="0"/>
-          <w:numId w:val="8"/>
-        </w:numPr>
         <w:pBdr>
           <w:left w:val="none" w:sz="0" w:space="30" w:color="auto"/>
         </w:pBdr>
@@ -1779,36 +1763,6 @@
           <w:szCs w:val="26"/>
         </w:rPr>
       </w:pPr>
-    </w:p>
-    <w:p>
-      <w:pPr>
-        <w:pStyle w:val="ListParagraph"/>
-        <w:numPr>
-          <w:ilvl w:val="0"/>
-          <w:numId w:val="8"/>
-        </w:numPr>
-        <w:pBdr>
-          <w:left w:val="none" w:sz="0" w:space="30" w:color="auto"/>
-        </w:pBdr>
-        <w:shd w:val="clear" w:color="auto" w:fill="FFFFFF"/>
-        <w:spacing w:before="180" w:after="180"/>
-        <w:jc w:val="both"/>
-        <w:rPr>
-          <w:b/>
-          <w:bCs/>
-          <w:sz w:val="26"/>
-          <w:szCs w:val="26"/>
-        </w:rPr>
-      </w:pPr>
-      <w:r>
-        <w:rPr>
-          <w:b/>
-          <w:bCs/>
-          <w:sz w:val="26"/>
-          <w:szCs w:val="26"/>
-        </w:rPr>
-        <w:t>Phone Number:</w:t>
-      </w:r>
     </w:p>
     <w:p>
       <w:pPr>
@@ -3347,6 +3301,7 @@
   <w:style w:type="character" w:default="1" w:styleId="DefaultParagraphFont">
     <w:name w:val="Default Paragraph Font"/>
     <w:uiPriority w:val="1"/>
+    <w:semiHidden/>
     <w:unhideWhenUsed/>
   </w:style>
   <w:style w:type="table" w:default="1" w:styleId="TableNormal">
@@ -3716,7 +3671,6 @@
     <w:rPr>
       <w:rFonts w:ascii="Times New Roman" w:eastAsia="Times New Roman" w:hAnsi="Times New Roman" w:cs="Times New Roman"/>
       <w:kern w:val="0"/>
-      <w:lang/>
       <w14:ligatures w14:val="none"/>
     </w:rPr>
   </w:style>

</xml_diff>

<commit_message>
add and delete untracked file
</commit_message>
<xml_diff>
--- a/Phase3 Data Report.docx
+++ b/Phase3 Data Report.docx
@@ -43,7 +43,6 @@
         </w:rPr>
         <w:t xml:space="preserve"> </w:t>
       </w:r>
-      <w:proofErr w:type="spellStart"/>
       <w:r>
         <w:rPr>
           <w:b/>
@@ -51,17 +50,7 @@
           <w:sz w:val="44"/>
           <w:szCs w:val="44"/>
         </w:rPr>
-        <w:t>SyriaTel</w:t>
-      </w:r>
-      <w:proofErr w:type="spellEnd"/>
-      <w:r>
-        <w:rPr>
-          <w:b/>
-          <w:bCs/>
-          <w:sz w:val="44"/>
-          <w:szCs w:val="44"/>
-        </w:rPr>
-        <w:t xml:space="preserve"> </w:t>
+        <w:t xml:space="preserve">SyriaTel </w:t>
       </w:r>
       <w:r>
         <w:rPr>
@@ -187,17 +176,8 @@
           <w:sz w:val="28"/>
           <w:szCs w:val="28"/>
         </w:rPr>
-        <w:t xml:space="preserve">Naledi </w:t>
-      </w:r>
-      <w:proofErr w:type="spellStart"/>
-      <w:r>
-        <w:rPr>
-          <w:sz w:val="28"/>
-          <w:szCs w:val="28"/>
-        </w:rPr>
-        <w:t>Ambuku</w:t>
-      </w:r>
-      <w:proofErr w:type="spellEnd"/>
+        <w:t>Naledi Ambuku</w:t>
+      </w:r>
     </w:p>
     <w:p>
       <w:pPr>
@@ -388,19 +368,18 @@
           <w:szCs w:val="28"/>
           <w:lang w:val="en"/>
         </w:rPr>
-        <w:t>Data Understanding…………………………………………………</w:t>
-      </w:r>
-      <w:proofErr w:type="gramStart"/>
-      <w:r>
+        <w:t>Data Understanding……………………………………………………..2</w:t>
+      </w:r>
+    </w:p>
+    <w:p>
+      <w:pPr>
         <w:rPr>
           <w:b/>
           <w:sz w:val="28"/>
           <w:szCs w:val="28"/>
           <w:lang w:val="en"/>
         </w:rPr>
-        <w:t>…..</w:t>
-      </w:r>
-      <w:proofErr w:type="gramEnd"/>
+      </w:pPr>
       <w:r>
         <w:rPr>
           <w:b/>
@@ -408,7 +387,7 @@
           <w:szCs w:val="28"/>
           <w:lang w:val="en"/>
         </w:rPr>
-        <w:t>2</w:t>
+        <w:t>Data Preparation.………………………………………………………...3</w:t>
       </w:r>
     </w:p>
     <w:p>
@@ -427,57 +406,7 @@
           <w:szCs w:val="28"/>
           <w:lang w:val="en"/>
         </w:rPr>
-        <w:t>Data Preparation.………………………………………………………...3</w:t>
-      </w:r>
-    </w:p>
-    <w:p>
-      <w:pPr>
-        <w:rPr>
-          <w:b/>
-          <w:sz w:val="28"/>
-          <w:szCs w:val="28"/>
-          <w:lang w:val="en"/>
-        </w:rPr>
-      </w:pPr>
-      <w:proofErr w:type="gramStart"/>
-      <w:r>
-        <w:rPr>
-          <w:b/>
-          <w:sz w:val="28"/>
-          <w:szCs w:val="28"/>
-          <w:lang w:val="en"/>
-        </w:rPr>
-        <w:t>Analysis..</w:t>
-      </w:r>
-      <w:proofErr w:type="gramEnd"/>
-      <w:r>
-        <w:rPr>
-          <w:b/>
-          <w:sz w:val="28"/>
-          <w:szCs w:val="28"/>
-          <w:lang w:val="en"/>
-        </w:rPr>
-        <w:t>…………………………………………………………………</w:t>
-      </w:r>
-      <w:proofErr w:type="gramStart"/>
-      <w:r>
-        <w:rPr>
-          <w:b/>
-          <w:sz w:val="28"/>
-          <w:szCs w:val="28"/>
-          <w:lang w:val="en"/>
-        </w:rPr>
-        <w:t>…..</w:t>
-      </w:r>
-      <w:proofErr w:type="gramEnd"/>
-      <w:r>
-        <w:rPr>
-          <w:b/>
-          <w:sz w:val="28"/>
-          <w:szCs w:val="28"/>
-          <w:lang w:val="en"/>
-        </w:rPr>
-        <w:t>4</w:t>
+        <w:t>Analysis..……………………………………………………………………..4</w:t>
       </w:r>
     </w:p>
     <w:p>
@@ -586,37 +515,12 @@
           <w:szCs w:val="26"/>
         </w:rPr>
       </w:pPr>
-      <w:proofErr w:type="spellStart"/>
-      <w:r>
-        <w:rPr>
-          <w:sz w:val="26"/>
-          <w:szCs w:val="26"/>
-        </w:rPr>
-        <w:t>SyriaTel</w:t>
-      </w:r>
-      <w:proofErr w:type="spellEnd"/>
-      <w:r>
-        <w:rPr>
-          <w:sz w:val="26"/>
-          <w:szCs w:val="26"/>
-        </w:rPr>
-        <w:t xml:space="preserve"> is a telecommunication company that specializes in the provision of data and voice services. Like its competitors, the company’s overarching goal is </w:t>
-      </w:r>
-      <w:proofErr w:type="gramStart"/>
-      <w:r>
-        <w:rPr>
-          <w:sz w:val="26"/>
-          <w:szCs w:val="26"/>
-        </w:rPr>
-        <w:t>profit</w:t>
-      </w:r>
-      <w:proofErr w:type="gramEnd"/>
-      <w:r>
-        <w:rPr>
-          <w:sz w:val="26"/>
-          <w:szCs w:val="26"/>
-        </w:rPr>
-        <w:t xml:space="preserve"> maximization. However, one of the major challenges it faces is customer churn, which occurs when subscribers cancel their services and switch to competitors. This project seeks to address that challenge through data-driven methods.</w:t>
+      <w:r>
+        <w:rPr>
+          <w:sz w:val="26"/>
+          <w:szCs w:val="26"/>
+        </w:rPr>
+        <w:t>SyriaTel is a telecommunication company that specializes in the provision of data and voice services. Like its competitors, the company’s overarching goal is profit maximization. However, one of the major challenges it faces is customer churn, which occurs when subscribers cancel their services and switch to competitors. This project seeks to address that challenge through data-driven methods.</w:t>
       </w:r>
     </w:p>
     <w:p>
@@ -664,21 +568,12 @@
           <w:szCs w:val="26"/>
         </w:rPr>
       </w:pPr>
-      <w:proofErr w:type="spellStart"/>
-      <w:r>
-        <w:rPr>
-          <w:sz w:val="26"/>
-          <w:szCs w:val="26"/>
-        </w:rPr>
-        <w:t>SyriaTel</w:t>
-      </w:r>
-      <w:proofErr w:type="spellEnd"/>
-      <w:r>
-        <w:rPr>
-          <w:sz w:val="26"/>
-          <w:szCs w:val="26"/>
-        </w:rPr>
-        <w:t xml:space="preserve"> is lo</w:t>
+      <w:r>
+        <w:rPr>
+          <w:sz w:val="26"/>
+          <w:szCs w:val="26"/>
+        </w:rPr>
+        <w:t>SyriaTel is lo</w:t>
       </w:r>
       <w:r>
         <w:rPr>
@@ -748,23 +643,7 @@
           <w:sz w:val="26"/>
           <w:szCs w:val="26"/>
         </w:rPr>
-        <w:t xml:space="preserve">The main business objective is to reduce customer churn by predicting which customers are at risk of leaving. Achieving this will allow </w:t>
-      </w:r>
-      <w:proofErr w:type="spellStart"/>
-      <w:r>
-        <w:rPr>
-          <w:sz w:val="26"/>
-          <w:szCs w:val="26"/>
-        </w:rPr>
-        <w:t>SyriaTel</w:t>
-      </w:r>
-      <w:proofErr w:type="spellEnd"/>
-      <w:r>
-        <w:rPr>
-          <w:sz w:val="26"/>
-          <w:szCs w:val="26"/>
-        </w:rPr>
-        <w:t xml:space="preserve"> to take timely action and improve customer retention.</w:t>
+        <w:t>The main business objective is to reduce customer churn by predicting which customers are at risk of leaving. Achieving this will allow SyriaTel to take timely action and improve customer retention.</w:t>
       </w:r>
     </w:p>
     <w:p>
@@ -867,23 +746,7 @@
           <w:sz w:val="26"/>
           <w:szCs w:val="26"/>
         </w:rPr>
-        <w:t xml:space="preserve">The main objective of this project is to develop a machine learning classifier that can accurately predict whether a </w:t>
-      </w:r>
-      <w:proofErr w:type="spellStart"/>
-      <w:r>
-        <w:rPr>
-          <w:sz w:val="26"/>
-          <w:szCs w:val="26"/>
-        </w:rPr>
-        <w:t>SyriaTel</w:t>
-      </w:r>
-      <w:proofErr w:type="spellEnd"/>
-      <w:r>
-        <w:rPr>
-          <w:sz w:val="26"/>
-          <w:szCs w:val="26"/>
-        </w:rPr>
-        <w:t xml:space="preserve"> customer is likely to churn.</w:t>
+        <w:t>The main objective of this project is to develop a machine learning classifier that can accurately predict whether a SyriaTel customer is likely to churn.</w:t>
       </w:r>
     </w:p>
     <w:p/>
@@ -1088,23 +951,7 @@
           <w:sz w:val="26"/>
           <w:szCs w:val="26"/>
         </w:rPr>
-        <w:t xml:space="preserve">It should generate actionable insights that </w:t>
-      </w:r>
-      <w:proofErr w:type="spellStart"/>
-      <w:r>
-        <w:rPr>
-          <w:sz w:val="26"/>
-          <w:szCs w:val="26"/>
-        </w:rPr>
-        <w:t>SyriaTel</w:t>
-      </w:r>
-      <w:proofErr w:type="spellEnd"/>
-      <w:r>
-        <w:rPr>
-          <w:sz w:val="26"/>
-          <w:szCs w:val="26"/>
-        </w:rPr>
-        <w:t xml:space="preserve"> can use to reduce churn rates in the future. </w:t>
+        <w:t xml:space="preserve">It should generate actionable insights that SyriaTel can use to reduce churn rates in the future. </w:t>
       </w:r>
     </w:p>
     <w:p>
@@ -1172,23 +1019,7 @@
           <w:sz w:val="26"/>
           <w:szCs w:val="26"/>
         </w:rPr>
-        <w:t xml:space="preserve">Achieving this will clearly inform the shareholders at </w:t>
-      </w:r>
-      <w:proofErr w:type="spellStart"/>
-      <w:r>
-        <w:rPr>
-          <w:sz w:val="26"/>
-          <w:szCs w:val="26"/>
-        </w:rPr>
-        <w:t>SyriaTel</w:t>
-      </w:r>
-      <w:proofErr w:type="spellEnd"/>
-      <w:r>
-        <w:rPr>
-          <w:sz w:val="26"/>
-          <w:szCs w:val="26"/>
-        </w:rPr>
-        <w:t xml:space="preserve"> on which services have </w:t>
+        <w:t xml:space="preserve">Achieving this will clearly inform the shareholders at SyriaTel on which services have </w:t>
       </w:r>
       <w:r>
         <w:rPr>
@@ -1469,13 +1300,1315 @@
         <w:t>:</w:t>
       </w:r>
     </w:p>
-    <w:p>
-      <w:pPr>
-        <w:pStyle w:val="ListParagraph"/>
-        <w:numPr>
-          <w:ilvl w:val="0"/>
-          <w:numId w:val="8"/>
-        </w:numPr>
+    <w:tbl>
+      <w:tblPr>
+        <w:tblStyle w:val="TableGrid"/>
+        <w:tblW w:w="0" w:type="auto"/>
+        <w:tblLook w:val="04A0" w:firstRow="1" w:lastRow="0" w:firstColumn="1" w:lastColumn="0" w:noHBand="0" w:noVBand="1"/>
+      </w:tblPr>
+      <w:tblGrid>
+        <w:gridCol w:w="4675"/>
+        <w:gridCol w:w="4675"/>
+      </w:tblGrid>
+      <w:tr>
+        <w:tc>
+          <w:tcPr>
+            <w:tcW w:w="4675" w:type="dxa"/>
+          </w:tcPr>
+          <w:p>
+            <w:pPr>
+              <w:spacing w:before="180" w:after="180"/>
+              <w:jc w:val="both"/>
+              <w:rPr>
+                <w:sz w:val="26"/>
+                <w:szCs w:val="26"/>
+              </w:rPr>
+            </w:pPr>
+            <w:r>
+              <w:rPr>
+                <w:sz w:val="26"/>
+                <w:szCs w:val="26"/>
+              </w:rPr>
+              <w:t>Feature</w:t>
+            </w:r>
+          </w:p>
+        </w:tc>
+        <w:tc>
+          <w:tcPr>
+            <w:tcW w:w="4675" w:type="dxa"/>
+          </w:tcPr>
+          <w:p>
+            <w:pPr>
+              <w:spacing w:before="180" w:after="180"/>
+              <w:jc w:val="both"/>
+              <w:rPr>
+                <w:sz w:val="26"/>
+                <w:szCs w:val="26"/>
+              </w:rPr>
+            </w:pPr>
+            <w:r>
+              <w:rPr>
+                <w:sz w:val="26"/>
+                <w:szCs w:val="26"/>
+              </w:rPr>
+              <w:t xml:space="preserve">Description of </w:t>
+            </w:r>
+            <w:r>
+              <w:rPr>
+                <w:sz w:val="26"/>
+                <w:szCs w:val="26"/>
+              </w:rPr>
+              <w:t>Feature</w:t>
+            </w:r>
+          </w:p>
+        </w:tc>
+      </w:tr>
+      <w:tr>
+        <w:tc>
+          <w:tcPr>
+            <w:tcW w:w="4675" w:type="dxa"/>
+          </w:tcPr>
+          <w:p>
+            <w:pPr>
+              <w:spacing w:before="180" w:after="180"/>
+              <w:jc w:val="both"/>
+              <w:rPr>
+                <w:sz w:val="26"/>
+                <w:szCs w:val="26"/>
+              </w:rPr>
+            </w:pPr>
+            <w:r>
+              <w:rPr>
+                <w:b/>
+                <w:bCs/>
+                <w:sz w:val="26"/>
+                <w:szCs w:val="26"/>
+              </w:rPr>
+              <w:t>State</w:t>
+            </w:r>
+          </w:p>
+        </w:tc>
+        <w:tc>
+          <w:tcPr>
+            <w:tcW w:w="4675" w:type="dxa"/>
+          </w:tcPr>
+          <w:p>
+            <w:pPr>
+              <w:pBdr>
+                <w:left w:val="none" w:sz="0" w:space="30" w:color="auto"/>
+              </w:pBdr>
+              <w:shd w:val="clear" w:color="auto" w:fill="FFFFFF"/>
+              <w:spacing w:before="180" w:after="180"/>
+              <w:jc w:val="both"/>
+              <w:rPr>
+                <w:b/>
+                <w:bCs/>
+                <w:sz w:val="26"/>
+                <w:szCs w:val="26"/>
+              </w:rPr>
+            </w:pPr>
+            <w:r>
+              <w:rPr>
+                <w:sz w:val="26"/>
+                <w:szCs w:val="26"/>
+              </w:rPr>
+              <w:t>This contains the abbreviation of each state</w:t>
+            </w:r>
+            <w:r>
+              <w:rPr>
+                <w:b/>
+                <w:bCs/>
+                <w:sz w:val="26"/>
+                <w:szCs w:val="26"/>
+              </w:rPr>
+              <w:t xml:space="preserve"> </w:t>
+            </w:r>
+            <w:r>
+              <w:rPr>
+                <w:sz w:val="26"/>
+                <w:szCs w:val="26"/>
+              </w:rPr>
+              <w:t>where every user resides in.</w:t>
+            </w:r>
+          </w:p>
+        </w:tc>
+      </w:tr>
+      <w:tr>
+        <w:tc>
+          <w:tcPr>
+            <w:tcW w:w="4675" w:type="dxa"/>
+          </w:tcPr>
+          <w:p>
+            <w:pPr>
+              <w:spacing w:before="180" w:after="180"/>
+              <w:jc w:val="both"/>
+              <w:rPr>
+                <w:sz w:val="26"/>
+                <w:szCs w:val="26"/>
+              </w:rPr>
+            </w:pPr>
+            <w:r>
+              <w:rPr>
+                <w:b/>
+                <w:bCs/>
+                <w:sz w:val="26"/>
+                <w:szCs w:val="26"/>
+              </w:rPr>
+              <w:t>Account length</w:t>
+            </w:r>
+          </w:p>
+        </w:tc>
+        <w:tc>
+          <w:tcPr>
+            <w:tcW w:w="4675" w:type="dxa"/>
+          </w:tcPr>
+          <w:p>
+            <w:pPr>
+              <w:pBdr>
+                <w:left w:val="none" w:sz="0" w:space="30" w:color="auto"/>
+              </w:pBdr>
+              <w:shd w:val="clear" w:color="auto" w:fill="FFFFFF"/>
+              <w:spacing w:before="180" w:after="180"/>
+              <w:jc w:val="both"/>
+              <w:rPr>
+                <w:b/>
+                <w:bCs/>
+                <w:sz w:val="26"/>
+                <w:szCs w:val="26"/>
+              </w:rPr>
+            </w:pPr>
+            <w:r>
+              <w:rPr>
+                <w:sz w:val="26"/>
+                <w:szCs w:val="26"/>
+              </w:rPr>
+              <w:t>This refers to the amount of time a credit account has been open.</w:t>
+            </w:r>
+          </w:p>
+        </w:tc>
+      </w:tr>
+      <w:tr>
+        <w:tc>
+          <w:tcPr>
+            <w:tcW w:w="4675" w:type="dxa"/>
+          </w:tcPr>
+          <w:p>
+            <w:pPr>
+              <w:spacing w:before="180" w:after="180"/>
+              <w:jc w:val="both"/>
+              <w:rPr>
+                <w:sz w:val="26"/>
+                <w:szCs w:val="26"/>
+              </w:rPr>
+            </w:pPr>
+            <w:r>
+              <w:rPr>
+                <w:b/>
+                <w:bCs/>
+                <w:sz w:val="26"/>
+                <w:szCs w:val="26"/>
+              </w:rPr>
+              <w:t>Area Code:</w:t>
+            </w:r>
+          </w:p>
+        </w:tc>
+        <w:tc>
+          <w:tcPr>
+            <w:tcW w:w="4675" w:type="dxa"/>
+          </w:tcPr>
+          <w:p>
+            <w:pPr>
+              <w:spacing w:before="180" w:after="180"/>
+              <w:jc w:val="both"/>
+              <w:rPr>
+                <w:sz w:val="26"/>
+                <w:szCs w:val="26"/>
+              </w:rPr>
+            </w:pPr>
+            <w:r>
+              <w:rPr>
+                <w:sz w:val="26"/>
+                <w:szCs w:val="26"/>
+              </w:rPr>
+              <w:t>This is three-digit number that indicates the geographic region of where the number is located</w:t>
+            </w:r>
+          </w:p>
+        </w:tc>
+      </w:tr>
+      <w:tr>
+        <w:tc>
+          <w:tcPr>
+            <w:tcW w:w="4675" w:type="dxa"/>
+          </w:tcPr>
+          <w:p>
+            <w:pPr>
+              <w:pBdr>
+                <w:left w:val="none" w:sz="0" w:space="30" w:color="auto"/>
+              </w:pBdr>
+              <w:shd w:val="clear" w:color="auto" w:fill="FFFFFF"/>
+              <w:spacing w:before="180" w:after="180"/>
+              <w:jc w:val="both"/>
+              <w:rPr>
+                <w:sz w:val="26"/>
+                <w:szCs w:val="26"/>
+              </w:rPr>
+            </w:pPr>
+            <w:r>
+              <w:rPr>
+                <w:b/>
+                <w:bCs/>
+                <w:sz w:val="26"/>
+                <w:szCs w:val="26"/>
+              </w:rPr>
+              <w:t xml:space="preserve">Phone Number: </w:t>
+            </w:r>
+          </w:p>
+        </w:tc>
+        <w:tc>
+          <w:tcPr>
+            <w:tcW w:w="4675" w:type="dxa"/>
+          </w:tcPr>
+          <w:p>
+            <w:pPr>
+              <w:pBdr>
+                <w:left w:val="none" w:sz="0" w:space="30" w:color="auto"/>
+              </w:pBdr>
+              <w:shd w:val="clear" w:color="auto" w:fill="FFFFFF"/>
+              <w:spacing w:before="180" w:after="180"/>
+              <w:jc w:val="both"/>
+              <w:rPr>
+                <w:sz w:val="26"/>
+                <w:szCs w:val="26"/>
+              </w:rPr>
+            </w:pPr>
+            <w:r>
+              <w:rPr>
+                <w:sz w:val="26"/>
+                <w:szCs w:val="26"/>
+              </w:rPr>
+              <w:t>This is the user’s unique subscriber number.</w:t>
+            </w:r>
+          </w:p>
+          <w:p>
+            <w:pPr>
+              <w:pBdr>
+                <w:left w:val="none" w:sz="0" w:space="30" w:color="auto"/>
+              </w:pBdr>
+              <w:shd w:val="clear" w:color="auto" w:fill="FFFFFF"/>
+              <w:spacing w:before="180" w:after="180"/>
+              <w:jc w:val="both"/>
+              <w:rPr>
+                <w:sz w:val="26"/>
+                <w:szCs w:val="26"/>
+              </w:rPr>
+            </w:pPr>
+          </w:p>
+        </w:tc>
+      </w:tr>
+      <w:tr>
+        <w:tc>
+          <w:tcPr>
+            <w:tcW w:w="4675" w:type="dxa"/>
+          </w:tcPr>
+          <w:p>
+            <w:pPr>
+              <w:pBdr>
+                <w:left w:val="none" w:sz="0" w:space="30" w:color="auto"/>
+              </w:pBdr>
+              <w:shd w:val="clear" w:color="auto" w:fill="FFFFFF"/>
+              <w:spacing w:before="180" w:after="180"/>
+              <w:jc w:val="both"/>
+              <w:rPr>
+                <w:sz w:val="26"/>
+                <w:szCs w:val="26"/>
+              </w:rPr>
+            </w:pPr>
+            <w:r>
+              <w:rPr>
+                <w:b/>
+                <w:bCs/>
+                <w:sz w:val="26"/>
+                <w:szCs w:val="26"/>
+              </w:rPr>
+              <w:lastRenderedPageBreak/>
+              <w:t>International Plan</w:t>
+            </w:r>
+          </w:p>
+        </w:tc>
+        <w:tc>
+          <w:tcPr>
+            <w:tcW w:w="4675" w:type="dxa"/>
+          </w:tcPr>
+          <w:p>
+            <w:pPr>
+              <w:pBdr>
+                <w:left w:val="none" w:sz="0" w:space="30" w:color="auto"/>
+              </w:pBdr>
+              <w:shd w:val="clear" w:color="auto" w:fill="FFFFFF"/>
+              <w:spacing w:before="180" w:after="180"/>
+              <w:jc w:val="both"/>
+              <w:rPr>
+                <w:b/>
+                <w:bCs/>
+                <w:sz w:val="26"/>
+                <w:szCs w:val="26"/>
+              </w:rPr>
+            </w:pPr>
+            <w:r>
+              <w:rPr>
+                <w:sz w:val="26"/>
+                <w:szCs w:val="26"/>
+              </w:rPr>
+              <w:t>This an extended service from a mobile carrier that allows a customer to use their phone to call, text and data in another country.</w:t>
+            </w:r>
+          </w:p>
+        </w:tc>
+      </w:tr>
+      <w:tr>
+        <w:tc>
+          <w:tcPr>
+            <w:tcW w:w="4675" w:type="dxa"/>
+          </w:tcPr>
+          <w:p>
+            <w:pPr>
+              <w:pBdr>
+                <w:left w:val="none" w:sz="0" w:space="30" w:color="auto"/>
+              </w:pBdr>
+              <w:shd w:val="clear" w:color="auto" w:fill="FFFFFF"/>
+              <w:spacing w:before="180" w:after="180"/>
+              <w:jc w:val="both"/>
+              <w:rPr>
+                <w:sz w:val="26"/>
+                <w:szCs w:val="26"/>
+              </w:rPr>
+            </w:pPr>
+            <w:r>
+              <w:rPr>
+                <w:b/>
+                <w:bCs/>
+                <w:sz w:val="26"/>
+                <w:szCs w:val="26"/>
+              </w:rPr>
+              <w:t>Voice mail Plan</w:t>
+            </w:r>
+          </w:p>
+        </w:tc>
+        <w:tc>
+          <w:tcPr>
+            <w:tcW w:w="4675" w:type="dxa"/>
+          </w:tcPr>
+          <w:p>
+            <w:pPr>
+              <w:pBdr>
+                <w:left w:val="none" w:sz="0" w:space="30" w:color="auto"/>
+              </w:pBdr>
+              <w:shd w:val="clear" w:color="auto" w:fill="FFFFFF"/>
+              <w:spacing w:before="180" w:after="180"/>
+              <w:jc w:val="both"/>
+              <w:rPr>
+                <w:b/>
+                <w:bCs/>
+                <w:sz w:val="26"/>
+                <w:szCs w:val="26"/>
+              </w:rPr>
+            </w:pPr>
+            <w:r>
+              <w:rPr>
+                <w:sz w:val="26"/>
+                <w:szCs w:val="26"/>
+              </w:rPr>
+              <w:t>This is a service that allows callers to leave recorded audio messages.</w:t>
+            </w:r>
+          </w:p>
+        </w:tc>
+      </w:tr>
+      <w:tr>
+        <w:tc>
+          <w:tcPr>
+            <w:tcW w:w="4675" w:type="dxa"/>
+          </w:tcPr>
+          <w:p>
+            <w:pPr>
+              <w:pBdr>
+                <w:left w:val="none" w:sz="0" w:space="30" w:color="auto"/>
+              </w:pBdr>
+              <w:shd w:val="clear" w:color="auto" w:fill="FFFFFF"/>
+              <w:spacing w:before="180" w:after="180"/>
+              <w:jc w:val="both"/>
+              <w:rPr>
+                <w:b/>
+                <w:bCs/>
+                <w:sz w:val="26"/>
+                <w:szCs w:val="26"/>
+              </w:rPr>
+            </w:pPr>
+            <w:r>
+              <w:rPr>
+                <w:b/>
+                <w:bCs/>
+                <w:sz w:val="26"/>
+                <w:szCs w:val="26"/>
+              </w:rPr>
+              <w:t>Total day minutes</w:t>
+            </w:r>
+            <w:r>
+              <w:rPr>
+                <w:sz w:val="26"/>
+                <w:szCs w:val="26"/>
+              </w:rPr>
+              <w:t>.</w:t>
+            </w:r>
+          </w:p>
+          <w:p>
+            <w:pPr>
+              <w:pBdr>
+                <w:left w:val="none" w:sz="0" w:space="30" w:color="auto"/>
+              </w:pBdr>
+              <w:shd w:val="clear" w:color="auto" w:fill="FFFFFF"/>
+              <w:spacing w:before="180" w:after="180"/>
+              <w:jc w:val="both"/>
+              <w:rPr>
+                <w:sz w:val="26"/>
+                <w:szCs w:val="26"/>
+              </w:rPr>
+            </w:pPr>
+          </w:p>
+        </w:tc>
+        <w:tc>
+          <w:tcPr>
+            <w:tcW w:w="4675" w:type="dxa"/>
+          </w:tcPr>
+          <w:p>
+            <w:pPr>
+              <w:spacing w:before="180" w:after="180"/>
+              <w:jc w:val="both"/>
+              <w:rPr>
+                <w:sz w:val="26"/>
+                <w:szCs w:val="26"/>
+              </w:rPr>
+            </w:pPr>
+            <w:r>
+              <w:rPr>
+                <w:sz w:val="26"/>
+                <w:szCs w:val="26"/>
+              </w:rPr>
+              <w:t>This refers to the cumulative amount of time a customer spends interacting with a service within a given day</w:t>
+            </w:r>
+          </w:p>
+        </w:tc>
+      </w:tr>
+      <w:tr>
+        <w:tc>
+          <w:tcPr>
+            <w:tcW w:w="4675" w:type="dxa"/>
+          </w:tcPr>
+          <w:p>
+            <w:pPr>
+              <w:pBdr>
+                <w:left w:val="none" w:sz="0" w:space="30" w:color="auto"/>
+              </w:pBdr>
+              <w:shd w:val="clear" w:color="auto" w:fill="FFFFFF"/>
+              <w:spacing w:before="180" w:after="180"/>
+              <w:jc w:val="both"/>
+              <w:rPr>
+                <w:sz w:val="26"/>
+                <w:szCs w:val="26"/>
+              </w:rPr>
+            </w:pPr>
+            <w:r>
+              <w:rPr>
+                <w:b/>
+                <w:bCs/>
+                <w:sz w:val="26"/>
+                <w:szCs w:val="26"/>
+              </w:rPr>
+              <w:t>Total day calls</w:t>
+            </w:r>
+          </w:p>
+        </w:tc>
+        <w:tc>
+          <w:tcPr>
+            <w:tcW w:w="4675" w:type="dxa"/>
+          </w:tcPr>
+          <w:p>
+            <w:pPr>
+              <w:pBdr>
+                <w:left w:val="none" w:sz="0" w:space="30" w:color="auto"/>
+              </w:pBdr>
+              <w:shd w:val="clear" w:color="auto" w:fill="FFFFFF"/>
+              <w:spacing w:before="180" w:after="180"/>
+              <w:jc w:val="both"/>
+              <w:rPr>
+                <w:b/>
+                <w:bCs/>
+                <w:sz w:val="26"/>
+                <w:szCs w:val="26"/>
+              </w:rPr>
+            </w:pPr>
+            <w:r>
+              <w:rPr>
+                <w:sz w:val="26"/>
+                <w:szCs w:val="26"/>
+              </w:rPr>
+              <w:t>This refers to the total number of phone calls a customer made during the day.</w:t>
+            </w:r>
+          </w:p>
+        </w:tc>
+      </w:tr>
+      <w:tr>
+        <w:tc>
+          <w:tcPr>
+            <w:tcW w:w="4675" w:type="dxa"/>
+          </w:tcPr>
+          <w:p>
+            <w:pPr>
+              <w:spacing w:before="180" w:after="180"/>
+              <w:jc w:val="both"/>
+              <w:rPr>
+                <w:sz w:val="26"/>
+                <w:szCs w:val="26"/>
+              </w:rPr>
+            </w:pPr>
+            <w:r>
+              <w:rPr>
+                <w:b/>
+                <w:bCs/>
+                <w:sz w:val="26"/>
+                <w:szCs w:val="26"/>
+              </w:rPr>
+              <w:t>Total day charge</w:t>
+            </w:r>
+          </w:p>
+        </w:tc>
+        <w:tc>
+          <w:tcPr>
+            <w:tcW w:w="4675" w:type="dxa"/>
+          </w:tcPr>
+          <w:p>
+            <w:pPr>
+              <w:spacing w:before="180" w:after="180"/>
+              <w:jc w:val="both"/>
+              <w:rPr>
+                <w:sz w:val="26"/>
+                <w:szCs w:val="26"/>
+              </w:rPr>
+            </w:pPr>
+            <w:r>
+              <w:rPr>
+                <w:sz w:val="26"/>
+                <w:szCs w:val="26"/>
+              </w:rPr>
+              <w:t>This refers to the sum of all charges incurred by a customer within a single day</w:t>
+            </w:r>
+            <w:r>
+              <w:rPr>
+                <w:sz w:val="26"/>
+                <w:szCs w:val="26"/>
+              </w:rPr>
+              <w:t>.</w:t>
+            </w:r>
+          </w:p>
+        </w:tc>
+      </w:tr>
+      <w:tr>
+        <w:tc>
+          <w:tcPr>
+            <w:tcW w:w="4675" w:type="dxa"/>
+          </w:tcPr>
+          <w:p>
+            <w:pPr>
+              <w:pBdr>
+                <w:left w:val="none" w:sz="0" w:space="30" w:color="auto"/>
+              </w:pBdr>
+              <w:shd w:val="clear" w:color="auto" w:fill="FFFFFF"/>
+              <w:spacing w:before="180" w:after="180"/>
+              <w:jc w:val="both"/>
+              <w:rPr>
+                <w:sz w:val="26"/>
+                <w:szCs w:val="26"/>
+              </w:rPr>
+            </w:pPr>
+            <w:r>
+              <w:rPr>
+                <w:b/>
+                <w:bCs/>
+                <w:sz w:val="26"/>
+                <w:szCs w:val="26"/>
+              </w:rPr>
+              <w:t>Total evening minutes</w:t>
+            </w:r>
+          </w:p>
+        </w:tc>
+        <w:tc>
+          <w:tcPr>
+            <w:tcW w:w="4675" w:type="dxa"/>
+          </w:tcPr>
+          <w:p>
+            <w:pPr>
+              <w:pBdr>
+                <w:left w:val="none" w:sz="0" w:space="30" w:color="auto"/>
+              </w:pBdr>
+              <w:shd w:val="clear" w:color="auto" w:fill="FFFFFF"/>
+              <w:spacing w:before="180" w:after="180"/>
+              <w:jc w:val="both"/>
+              <w:rPr>
+                <w:b/>
+                <w:bCs/>
+                <w:sz w:val="26"/>
+                <w:szCs w:val="26"/>
+              </w:rPr>
+            </w:pPr>
+            <w:r>
+              <w:rPr>
+                <w:sz w:val="26"/>
+                <w:szCs w:val="26"/>
+              </w:rPr>
+              <w:t>This refers to the cumulative amount of time a customer spends interacting with a service in the evening.</w:t>
+            </w:r>
+          </w:p>
+        </w:tc>
+      </w:tr>
+      <w:tr>
+        <w:tc>
+          <w:tcPr>
+            <w:tcW w:w="4675" w:type="dxa"/>
+          </w:tcPr>
+          <w:p>
+            <w:pPr>
+              <w:pBdr>
+                <w:left w:val="none" w:sz="0" w:space="30" w:color="auto"/>
+              </w:pBdr>
+              <w:shd w:val="clear" w:color="auto" w:fill="FFFFFF"/>
+              <w:spacing w:before="180" w:after="180"/>
+              <w:jc w:val="both"/>
+              <w:rPr>
+                <w:b/>
+                <w:bCs/>
+                <w:sz w:val="26"/>
+                <w:szCs w:val="26"/>
+              </w:rPr>
+            </w:pPr>
+            <w:r>
+              <w:rPr>
+                <w:b/>
+                <w:bCs/>
+                <w:sz w:val="26"/>
+                <w:szCs w:val="26"/>
+              </w:rPr>
+              <w:t>Total evening calls</w:t>
+            </w:r>
+          </w:p>
+        </w:tc>
+        <w:tc>
+          <w:tcPr>
+            <w:tcW w:w="4675" w:type="dxa"/>
+          </w:tcPr>
+          <w:p>
+            <w:pPr>
+              <w:pBdr>
+                <w:left w:val="none" w:sz="0" w:space="30" w:color="auto"/>
+              </w:pBdr>
+              <w:shd w:val="clear" w:color="auto" w:fill="FFFFFF"/>
+              <w:spacing w:before="180" w:after="180"/>
+              <w:jc w:val="both"/>
+              <w:rPr>
+                <w:b/>
+                <w:bCs/>
+                <w:sz w:val="26"/>
+                <w:szCs w:val="26"/>
+              </w:rPr>
+            </w:pPr>
+            <w:r>
+              <w:rPr>
+                <w:sz w:val="26"/>
+                <w:szCs w:val="26"/>
+              </w:rPr>
+              <w:t>This refers to the total number of phone calls a customer made in the evening.</w:t>
+            </w:r>
+          </w:p>
+        </w:tc>
+      </w:tr>
+      <w:tr>
+        <w:tc>
+          <w:tcPr>
+            <w:tcW w:w="4675" w:type="dxa"/>
+          </w:tcPr>
+          <w:p>
+            <w:pPr>
+              <w:pBdr>
+                <w:left w:val="none" w:sz="0" w:space="30" w:color="auto"/>
+              </w:pBdr>
+              <w:shd w:val="clear" w:color="auto" w:fill="FFFFFF"/>
+              <w:spacing w:before="180" w:after="180"/>
+              <w:jc w:val="both"/>
+              <w:rPr>
+                <w:sz w:val="26"/>
+                <w:szCs w:val="26"/>
+              </w:rPr>
+            </w:pPr>
+            <w:r>
+              <w:rPr>
+                <w:b/>
+                <w:bCs/>
+                <w:sz w:val="26"/>
+                <w:szCs w:val="26"/>
+              </w:rPr>
+              <w:t>Total evening charge</w:t>
+            </w:r>
+          </w:p>
+        </w:tc>
+        <w:tc>
+          <w:tcPr>
+            <w:tcW w:w="4675" w:type="dxa"/>
+          </w:tcPr>
+          <w:p>
+            <w:pPr>
+              <w:pBdr>
+                <w:left w:val="none" w:sz="0" w:space="30" w:color="auto"/>
+              </w:pBdr>
+              <w:shd w:val="clear" w:color="auto" w:fill="FFFFFF"/>
+              <w:spacing w:before="180" w:after="180"/>
+              <w:jc w:val="both"/>
+              <w:rPr>
+                <w:b/>
+                <w:bCs/>
+                <w:sz w:val="26"/>
+                <w:szCs w:val="26"/>
+              </w:rPr>
+            </w:pPr>
+            <w:r>
+              <w:rPr>
+                <w:sz w:val="26"/>
+                <w:szCs w:val="26"/>
+              </w:rPr>
+              <w:t>This refers to the sum of all charges incurred by a customer in the evening.</w:t>
+            </w:r>
+          </w:p>
+        </w:tc>
+      </w:tr>
+      <w:tr>
+        <w:tc>
+          <w:tcPr>
+            <w:tcW w:w="4675" w:type="dxa"/>
+          </w:tcPr>
+          <w:p>
+            <w:pPr>
+              <w:pBdr>
+                <w:left w:val="none" w:sz="0" w:space="30" w:color="auto"/>
+              </w:pBdr>
+              <w:shd w:val="clear" w:color="auto" w:fill="FFFFFF"/>
+              <w:spacing w:before="180" w:after="180"/>
+              <w:jc w:val="both"/>
+              <w:rPr>
+                <w:sz w:val="26"/>
+                <w:szCs w:val="26"/>
+              </w:rPr>
+            </w:pPr>
+            <w:r>
+              <w:rPr>
+                <w:b/>
+                <w:bCs/>
+                <w:sz w:val="26"/>
+                <w:szCs w:val="26"/>
+              </w:rPr>
+              <w:t>Total night minutes</w:t>
+            </w:r>
+          </w:p>
+        </w:tc>
+        <w:tc>
+          <w:tcPr>
+            <w:tcW w:w="4675" w:type="dxa"/>
+          </w:tcPr>
+          <w:p>
+            <w:pPr>
+              <w:pBdr>
+                <w:left w:val="none" w:sz="0" w:space="30" w:color="auto"/>
+              </w:pBdr>
+              <w:shd w:val="clear" w:color="auto" w:fill="FFFFFF"/>
+              <w:spacing w:before="180" w:after="180"/>
+              <w:jc w:val="both"/>
+              <w:rPr>
+                <w:b/>
+                <w:bCs/>
+                <w:sz w:val="26"/>
+                <w:szCs w:val="26"/>
+              </w:rPr>
+            </w:pPr>
+            <w:r>
+              <w:rPr>
+                <w:sz w:val="26"/>
+                <w:szCs w:val="26"/>
+              </w:rPr>
+              <w:t>This refers to the cumulative amount of time a customer spends interacting with a service in the night.</w:t>
+            </w:r>
+          </w:p>
+        </w:tc>
+      </w:tr>
+      <w:tr>
+        <w:tc>
+          <w:tcPr>
+            <w:tcW w:w="4675" w:type="dxa"/>
+          </w:tcPr>
+          <w:p>
+            <w:pPr>
+              <w:spacing w:before="180" w:after="180"/>
+              <w:jc w:val="both"/>
+              <w:rPr>
+                <w:sz w:val="26"/>
+                <w:szCs w:val="26"/>
+              </w:rPr>
+            </w:pPr>
+            <w:r>
+              <w:rPr>
+                <w:b/>
+                <w:bCs/>
+                <w:sz w:val="26"/>
+                <w:szCs w:val="26"/>
+              </w:rPr>
+              <w:t>Total night calls</w:t>
+            </w:r>
+          </w:p>
+        </w:tc>
+        <w:tc>
+          <w:tcPr>
+            <w:tcW w:w="4675" w:type="dxa"/>
+          </w:tcPr>
+          <w:p>
+            <w:pPr>
+              <w:spacing w:before="180" w:after="180"/>
+              <w:jc w:val="both"/>
+              <w:rPr>
+                <w:sz w:val="26"/>
+                <w:szCs w:val="26"/>
+              </w:rPr>
+            </w:pPr>
+            <w:r>
+              <w:rPr>
+                <w:sz w:val="26"/>
+                <w:szCs w:val="26"/>
+              </w:rPr>
+              <w:t>This refers to the total number of</w:t>
+            </w:r>
+            <w:r>
+              <w:rPr>
+                <w:sz w:val="26"/>
+                <w:szCs w:val="26"/>
+              </w:rPr>
+              <w:t xml:space="preserve"> </w:t>
+            </w:r>
+            <w:r>
+              <w:rPr>
+                <w:sz w:val="26"/>
+                <w:szCs w:val="26"/>
+              </w:rPr>
+              <w:t>phone</w:t>
+            </w:r>
+            <w:r>
+              <w:rPr>
+                <w:sz w:val="26"/>
+                <w:szCs w:val="26"/>
+              </w:rPr>
+              <w:t xml:space="preserve"> </w:t>
+            </w:r>
+            <w:r>
+              <w:rPr>
+                <w:sz w:val="26"/>
+                <w:szCs w:val="26"/>
+              </w:rPr>
+              <w:t xml:space="preserve">calls a customer made </w:t>
+            </w:r>
+            <w:r>
+              <w:rPr>
+                <w:sz w:val="26"/>
+                <w:szCs w:val="26"/>
+              </w:rPr>
+              <w:t>during the night</w:t>
+            </w:r>
+            <w:r>
+              <w:rPr>
+                <w:sz w:val="26"/>
+                <w:szCs w:val="26"/>
+              </w:rPr>
+              <w:t>.</w:t>
+            </w:r>
+          </w:p>
+        </w:tc>
+      </w:tr>
+      <w:tr>
+        <w:tc>
+          <w:tcPr>
+            <w:tcW w:w="4675" w:type="dxa"/>
+          </w:tcPr>
+          <w:p>
+            <w:pPr>
+              <w:pBdr>
+                <w:left w:val="none" w:sz="0" w:space="30" w:color="auto"/>
+              </w:pBdr>
+              <w:shd w:val="clear" w:color="auto" w:fill="FFFFFF"/>
+              <w:spacing w:before="180" w:after="180"/>
+              <w:jc w:val="both"/>
+              <w:rPr>
+                <w:b/>
+                <w:bCs/>
+                <w:sz w:val="26"/>
+                <w:szCs w:val="26"/>
+              </w:rPr>
+            </w:pPr>
+            <w:r>
+              <w:rPr>
+                <w:b/>
+                <w:bCs/>
+                <w:sz w:val="26"/>
+                <w:szCs w:val="26"/>
+              </w:rPr>
+              <w:t>Total night charge</w:t>
+            </w:r>
+          </w:p>
+          <w:p>
+            <w:pPr>
+              <w:spacing w:before="180" w:after="180"/>
+              <w:jc w:val="both"/>
+              <w:rPr>
+                <w:sz w:val="26"/>
+                <w:szCs w:val="26"/>
+              </w:rPr>
+            </w:pPr>
+          </w:p>
+        </w:tc>
+        <w:tc>
+          <w:tcPr>
+            <w:tcW w:w="4675" w:type="dxa"/>
+          </w:tcPr>
+          <w:p>
+            <w:pPr>
+              <w:spacing w:before="180" w:after="180"/>
+              <w:jc w:val="both"/>
+              <w:rPr>
+                <w:sz w:val="26"/>
+                <w:szCs w:val="26"/>
+              </w:rPr>
+            </w:pPr>
+            <w:r>
+              <w:rPr>
+                <w:sz w:val="26"/>
+                <w:szCs w:val="26"/>
+              </w:rPr>
+              <w:t xml:space="preserve">This refers to the sum of all charges incurred by a customer </w:t>
+            </w:r>
+            <w:r>
+              <w:rPr>
+                <w:sz w:val="26"/>
+                <w:szCs w:val="26"/>
+              </w:rPr>
+              <w:t>during the night</w:t>
+            </w:r>
+            <w:r>
+              <w:rPr>
+                <w:sz w:val="26"/>
+                <w:szCs w:val="26"/>
+              </w:rPr>
+              <w:t>.</w:t>
+            </w:r>
+          </w:p>
+        </w:tc>
+      </w:tr>
+      <w:tr>
+        <w:tc>
+          <w:tcPr>
+            <w:tcW w:w="4675" w:type="dxa"/>
+          </w:tcPr>
+          <w:p>
+            <w:pPr>
+              <w:pBdr>
+                <w:left w:val="none" w:sz="0" w:space="30" w:color="auto"/>
+              </w:pBdr>
+              <w:shd w:val="clear" w:color="auto" w:fill="FFFFFF"/>
+              <w:spacing w:before="180" w:after="180"/>
+              <w:jc w:val="both"/>
+              <w:rPr>
+                <w:sz w:val="26"/>
+                <w:szCs w:val="26"/>
+              </w:rPr>
+            </w:pPr>
+            <w:r>
+              <w:rPr>
+                <w:b/>
+                <w:bCs/>
+                <w:sz w:val="26"/>
+                <w:szCs w:val="26"/>
+              </w:rPr>
+              <w:lastRenderedPageBreak/>
+              <w:t>Total international minutes</w:t>
+            </w:r>
+          </w:p>
+        </w:tc>
+        <w:tc>
+          <w:tcPr>
+            <w:tcW w:w="4675" w:type="dxa"/>
+          </w:tcPr>
+          <w:p>
+            <w:pPr>
+              <w:pBdr>
+                <w:left w:val="none" w:sz="0" w:space="30" w:color="auto"/>
+              </w:pBdr>
+              <w:shd w:val="clear" w:color="auto" w:fill="FFFFFF"/>
+              <w:spacing w:before="180" w:after="180"/>
+              <w:jc w:val="both"/>
+              <w:rPr>
+                <w:b/>
+                <w:bCs/>
+                <w:sz w:val="26"/>
+                <w:szCs w:val="26"/>
+              </w:rPr>
+            </w:pPr>
+            <w:r>
+              <w:rPr>
+                <w:sz w:val="26"/>
+                <w:szCs w:val="26"/>
+              </w:rPr>
+              <w:t>This refers to the cumulative amount of time a customer talks with someone from a different country.</w:t>
+            </w:r>
+          </w:p>
+        </w:tc>
+      </w:tr>
+      <w:tr>
+        <w:tc>
+          <w:tcPr>
+            <w:tcW w:w="4675" w:type="dxa"/>
+          </w:tcPr>
+          <w:p>
+            <w:pPr>
+              <w:pBdr>
+                <w:left w:val="none" w:sz="0" w:space="30" w:color="auto"/>
+              </w:pBdr>
+              <w:shd w:val="clear" w:color="auto" w:fill="FFFFFF"/>
+              <w:spacing w:before="180" w:after="180"/>
+              <w:jc w:val="both"/>
+              <w:rPr>
+                <w:b/>
+                <w:bCs/>
+                <w:sz w:val="26"/>
+                <w:szCs w:val="26"/>
+              </w:rPr>
+            </w:pPr>
+            <w:r>
+              <w:rPr>
+                <w:b/>
+                <w:bCs/>
+                <w:sz w:val="26"/>
+                <w:szCs w:val="26"/>
+              </w:rPr>
+              <w:t>Total international calls</w:t>
+            </w:r>
+          </w:p>
+          <w:p>
+            <w:pPr>
+              <w:spacing w:before="180" w:after="180"/>
+              <w:jc w:val="both"/>
+              <w:rPr>
+                <w:sz w:val="26"/>
+                <w:szCs w:val="26"/>
+              </w:rPr>
+            </w:pPr>
+          </w:p>
+        </w:tc>
+        <w:tc>
+          <w:tcPr>
+            <w:tcW w:w="4675" w:type="dxa"/>
+          </w:tcPr>
+          <w:p>
+            <w:pPr>
+              <w:spacing w:before="180" w:after="180"/>
+              <w:jc w:val="both"/>
+              <w:rPr>
+                <w:sz w:val="26"/>
+                <w:szCs w:val="26"/>
+              </w:rPr>
+            </w:pPr>
+            <w:r>
+              <w:rPr>
+                <w:sz w:val="26"/>
+                <w:szCs w:val="26"/>
+              </w:rPr>
+              <w:t>This refers to the total number of phone calls a customer made to someone in a different country</w:t>
+            </w:r>
+            <w:r>
+              <w:rPr>
+                <w:sz w:val="26"/>
+                <w:szCs w:val="26"/>
+              </w:rPr>
+              <w:t>.</w:t>
+            </w:r>
+          </w:p>
+        </w:tc>
+      </w:tr>
+      <w:tr>
+        <w:tc>
+          <w:tcPr>
+            <w:tcW w:w="4675" w:type="dxa"/>
+          </w:tcPr>
+          <w:p>
+            <w:pPr>
+              <w:pBdr>
+                <w:left w:val="none" w:sz="0" w:space="30" w:color="auto"/>
+              </w:pBdr>
+              <w:shd w:val="clear" w:color="auto" w:fill="FFFFFF"/>
+              <w:spacing w:before="180" w:after="180"/>
+              <w:jc w:val="both"/>
+              <w:rPr>
+                <w:b/>
+                <w:bCs/>
+                <w:sz w:val="26"/>
+                <w:szCs w:val="26"/>
+              </w:rPr>
+            </w:pPr>
+            <w:r>
+              <w:rPr>
+                <w:b/>
+                <w:bCs/>
+                <w:sz w:val="26"/>
+                <w:szCs w:val="26"/>
+              </w:rPr>
+              <w:t>Total international charge</w:t>
+            </w:r>
+          </w:p>
+          <w:p>
+            <w:pPr>
+              <w:spacing w:before="180" w:after="180"/>
+              <w:jc w:val="both"/>
+              <w:rPr>
+                <w:sz w:val="26"/>
+                <w:szCs w:val="26"/>
+              </w:rPr>
+            </w:pPr>
+          </w:p>
+        </w:tc>
+        <w:tc>
+          <w:tcPr>
+            <w:tcW w:w="4675" w:type="dxa"/>
+          </w:tcPr>
+          <w:p>
+            <w:pPr>
+              <w:spacing w:before="180" w:after="180"/>
+              <w:jc w:val="both"/>
+              <w:rPr>
+                <w:sz w:val="26"/>
+                <w:szCs w:val="26"/>
+              </w:rPr>
+            </w:pPr>
+            <w:r>
+              <w:rPr>
+                <w:sz w:val="26"/>
+                <w:szCs w:val="26"/>
+              </w:rPr>
+              <w:t>This refers to the sum of all charges incurred by a customer for all calls made internationally.</w:t>
+            </w:r>
+          </w:p>
+        </w:tc>
+      </w:tr>
+      <w:tr>
+        <w:tc>
+          <w:tcPr>
+            <w:tcW w:w="4675" w:type="dxa"/>
+          </w:tcPr>
+          <w:p>
+            <w:pPr>
+              <w:spacing w:before="180" w:after="180"/>
+              <w:jc w:val="both"/>
+              <w:rPr>
+                <w:b/>
+                <w:bCs/>
+                <w:sz w:val="26"/>
+                <w:szCs w:val="26"/>
+              </w:rPr>
+            </w:pPr>
+            <w:r>
+              <w:rPr>
+                <w:b/>
+                <w:bCs/>
+                <w:sz w:val="26"/>
+                <w:szCs w:val="26"/>
+              </w:rPr>
+              <w:t>Customer service calls</w:t>
+            </w:r>
+          </w:p>
+        </w:tc>
+        <w:tc>
+          <w:tcPr>
+            <w:tcW w:w="4675" w:type="dxa"/>
+          </w:tcPr>
+          <w:p>
+            <w:pPr>
+              <w:spacing w:before="180" w:after="180"/>
+              <w:jc w:val="both"/>
+              <w:rPr>
+                <w:sz w:val="26"/>
+                <w:szCs w:val="26"/>
+              </w:rPr>
+            </w:pPr>
+            <w:r>
+              <w:rPr>
+                <w:sz w:val="26"/>
+                <w:szCs w:val="26"/>
+              </w:rPr>
+              <w:t>This is an assistance and support provided by a company to its customers both before or after they buy or use its products or services</w:t>
+            </w:r>
+          </w:p>
+        </w:tc>
+      </w:tr>
+      <w:tr>
+        <w:tc>
+          <w:tcPr>
+            <w:tcW w:w="4675" w:type="dxa"/>
+          </w:tcPr>
+          <w:p>
+            <w:pPr>
+              <w:spacing w:before="180" w:after="180"/>
+              <w:jc w:val="both"/>
+              <w:rPr>
+                <w:b/>
+                <w:bCs/>
+                <w:sz w:val="26"/>
+                <w:szCs w:val="26"/>
+              </w:rPr>
+            </w:pPr>
+            <w:r>
+              <w:rPr>
+                <w:b/>
+                <w:bCs/>
+                <w:sz w:val="26"/>
+                <w:szCs w:val="26"/>
+              </w:rPr>
+              <w:t>Churn</w:t>
+            </w:r>
+          </w:p>
+        </w:tc>
+        <w:tc>
+          <w:tcPr>
+            <w:tcW w:w="4675" w:type="dxa"/>
+          </w:tcPr>
+          <w:p>
+            <w:pPr>
+              <w:spacing w:before="180" w:after="180"/>
+              <w:jc w:val="both"/>
+              <w:rPr>
+                <w:sz w:val="26"/>
+                <w:szCs w:val="26"/>
+              </w:rPr>
+            </w:pPr>
+            <w:r>
+              <w:rPr>
+                <w:sz w:val="26"/>
+                <w:szCs w:val="26"/>
+              </w:rPr>
+              <w:t>This refers to customers stopping their relationship with a company.</w:t>
+            </w:r>
+          </w:p>
+        </w:tc>
+      </w:tr>
+    </w:tbl>
+    <w:p>
+      <w:pPr>
         <w:pBdr>
           <w:left w:val="none" w:sz="0" w:space="30" w:color="auto"/>
         </w:pBdr>
@@ -1483,71 +2616,13 @@
         <w:spacing w:before="180" w:after="180"/>
         <w:jc w:val="both"/>
         <w:rPr>
-          <w:b/>
-          <w:bCs/>
-          <w:sz w:val="26"/>
-          <w:szCs w:val="26"/>
-        </w:rPr>
-      </w:pPr>
-      <w:r>
-        <w:rPr>
-          <w:b/>
-          <w:bCs/>
-          <w:sz w:val="26"/>
-          <w:szCs w:val="26"/>
-        </w:rPr>
-        <w:t>State</w:t>
-      </w:r>
-      <w:r>
-        <w:rPr>
-          <w:b/>
-          <w:bCs/>
-          <w:sz w:val="26"/>
-          <w:szCs w:val="26"/>
-        </w:rPr>
-        <w:t xml:space="preserve">: </w:t>
-      </w:r>
-      <w:r>
-        <w:rPr>
-          <w:sz w:val="26"/>
-          <w:szCs w:val="26"/>
-        </w:rPr>
-        <w:t xml:space="preserve">This </w:t>
-      </w:r>
-      <w:r>
-        <w:rPr>
-          <w:sz w:val="26"/>
-          <w:szCs w:val="26"/>
-        </w:rPr>
-        <w:t>contains th</w:t>
-      </w:r>
-      <w:r>
-        <w:rPr>
-          <w:sz w:val="26"/>
-          <w:szCs w:val="26"/>
-        </w:rPr>
-        <w:t>e abbreviation of each state</w:t>
-      </w:r>
-      <w:r>
-        <w:rPr>
-          <w:b/>
-          <w:bCs/>
-          <w:sz w:val="26"/>
-          <w:szCs w:val="26"/>
-        </w:rPr>
-        <w:t xml:space="preserve"> </w:t>
-      </w:r>
-      <w:r>
-        <w:rPr>
-          <w:sz w:val="26"/>
-          <w:szCs w:val="26"/>
-        </w:rPr>
-        <w:t>where every user resides in.</w:t>
-      </w:r>
-    </w:p>
-    <w:p>
-      <w:pPr>
-        <w:pStyle w:val="ListParagraph"/>
+          <w:sz w:val="26"/>
+          <w:szCs w:val="26"/>
+        </w:rPr>
+      </w:pPr>
+    </w:p>
+    <w:p>
+      <w:pPr>
         <w:pBdr>
           <w:left w:val="none" w:sz="0" w:space="30" w:color="auto"/>
         </w:pBdr>
@@ -1555,20 +2630,13 @@
         <w:spacing w:before="180" w:after="180"/>
         <w:jc w:val="both"/>
         <w:rPr>
-          <w:b/>
-          <w:bCs/>
-          <w:sz w:val="26"/>
-          <w:szCs w:val="26"/>
-        </w:rPr>
-      </w:pPr>
-    </w:p>
-    <w:p>
-      <w:pPr>
-        <w:pStyle w:val="ListParagraph"/>
-        <w:numPr>
-          <w:ilvl w:val="0"/>
-          <w:numId w:val="8"/>
-        </w:numPr>
+          <w:sz w:val="26"/>
+          <w:szCs w:val="26"/>
+        </w:rPr>
+      </w:pPr>
+    </w:p>
+    <w:p>
+      <w:pPr>
         <w:pBdr>
           <w:left w:val="none" w:sz="0" w:space="30" w:color="auto"/>
         </w:pBdr>
@@ -1576,199 +2644,512 @@
         <w:spacing w:before="180" w:after="180"/>
         <w:jc w:val="both"/>
         <w:rPr>
-          <w:b/>
-          <w:bCs/>
-          <w:sz w:val="26"/>
-          <w:szCs w:val="26"/>
-        </w:rPr>
-      </w:pPr>
-      <w:r>
-        <w:rPr>
-          <w:b/>
-          <w:bCs/>
-          <w:sz w:val="26"/>
-          <w:szCs w:val="26"/>
-        </w:rPr>
-        <w:t xml:space="preserve">Account length: </w:t>
-      </w:r>
-      <w:r>
-        <w:rPr>
-          <w:sz w:val="26"/>
-          <w:szCs w:val="26"/>
-        </w:rPr>
-        <w:t>This refers to the amount of time a credit account has been open.</w:t>
-      </w:r>
-    </w:p>
-    <w:p>
-      <w:pPr>
-        <w:pStyle w:val="ListParagraph"/>
-        <w:pBdr>
-          <w:left w:val="none" w:sz="0" w:space="30" w:color="auto"/>
-        </w:pBdr>
-        <w:shd w:val="clear" w:color="auto" w:fill="FFFFFF"/>
-        <w:spacing w:before="180" w:after="180"/>
-        <w:jc w:val="both"/>
-        <w:rPr>
-          <w:b/>
-          <w:bCs/>
-          <w:sz w:val="26"/>
-          <w:szCs w:val="26"/>
-        </w:rPr>
-      </w:pPr>
+          <w:sz w:val="26"/>
+          <w:szCs w:val="26"/>
+        </w:rPr>
+      </w:pPr>
+      <w:r>
+        <w:rPr>
+          <w:sz w:val="26"/>
+          <w:szCs w:val="26"/>
+        </w:rPr>
+        <w:t>The target variable is churn. This is a binary variable that indicates whether a customer has churned (True) or not (False). Since the target is categorical, it will be encoded during data preparation to allow machine learning models to process it.</w:t>
+      </w:r>
+    </w:p>
+    <w:p>
+      <w:pPr>
+        <w:rPr>
+          <w:sz w:val="28"/>
+          <w:szCs w:val="28"/>
+        </w:rPr>
+      </w:pPr>
+    </w:p>
+    <w:p>
+      <w:pPr>
+        <w:rPr>
+          <w:b/>
+          <w:bCs/>
+          <w:sz w:val="40"/>
+          <w:szCs w:val="40"/>
+        </w:rPr>
+      </w:pPr>
+    </w:p>
+    <w:p>
+      <w:pPr>
+        <w:rPr>
+          <w:b/>
+          <w:bCs/>
+          <w:sz w:val="40"/>
+          <w:szCs w:val="40"/>
+        </w:rPr>
+      </w:pPr>
+      <w:r>
+        <w:rPr>
+          <w:b/>
+          <w:bCs/>
+          <w:sz w:val="40"/>
+          <w:szCs w:val="40"/>
+        </w:rPr>
+        <w:t>Data Preparation</w:t>
+      </w:r>
+    </w:p>
+    <w:p>
+      <w:pPr>
+        <w:rPr>
+          <w:sz w:val="26"/>
+          <w:szCs w:val="26"/>
+        </w:rPr>
+      </w:pPr>
+      <w:r>
+        <w:rPr>
+          <w:sz w:val="26"/>
+          <w:szCs w:val="26"/>
+        </w:rPr>
+        <w:t>In this section the following steps were taken to prepare the data</w:t>
+      </w:r>
+      <w:r>
+        <w:rPr>
+          <w:sz w:val="26"/>
+          <w:szCs w:val="26"/>
+        </w:rPr>
+        <w:t>:</w:t>
+      </w:r>
     </w:p>
     <w:p>
       <w:pPr>
         <w:pStyle w:val="ListParagraph"/>
         <w:numPr>
           <w:ilvl w:val="0"/>
-          <w:numId w:val="8"/>
+          <w:numId w:val="9"/>
         </w:numPr>
-        <w:pBdr>
-          <w:left w:val="none" w:sz="0" w:space="30" w:color="auto"/>
-        </w:pBdr>
-        <w:shd w:val="clear" w:color="auto" w:fill="FFFFFF"/>
-        <w:spacing w:before="180" w:after="180"/>
-        <w:jc w:val="both"/>
-        <w:rPr>
-          <w:b/>
-          <w:bCs/>
-          <w:sz w:val="26"/>
-          <w:szCs w:val="26"/>
-        </w:rPr>
-      </w:pPr>
-      <w:r>
-        <w:rPr>
-          <w:b/>
-          <w:bCs/>
-          <w:sz w:val="26"/>
-          <w:szCs w:val="26"/>
-        </w:rPr>
-        <w:t xml:space="preserve">Area Code: </w:t>
-      </w:r>
-      <w:r>
-        <w:rPr>
-          <w:sz w:val="26"/>
-          <w:szCs w:val="26"/>
-        </w:rPr>
-        <w:t>This is three-digit number that indicates the geographic region of where the number is located.</w:t>
-      </w:r>
-    </w:p>
-    <w:p>
-      <w:pPr>
-        <w:pStyle w:val="ListParagraph"/>
-        <w:rPr>
-          <w:b/>
-          <w:bCs/>
-          <w:sz w:val="26"/>
-          <w:szCs w:val="26"/>
-        </w:rPr>
-      </w:pPr>
+        <w:rPr>
+          <w:b/>
+          <w:bCs/>
+          <w:sz w:val="26"/>
+          <w:szCs w:val="26"/>
+        </w:rPr>
+      </w:pPr>
+      <w:r>
+        <w:rPr>
+          <w:b/>
+          <w:bCs/>
+          <w:sz w:val="26"/>
+          <w:szCs w:val="26"/>
+        </w:rPr>
+        <w:t>Importing the required libraries</w:t>
+      </w:r>
+    </w:p>
+    <w:p>
+      <w:pPr>
+        <w:ind w:left="360"/>
+        <w:rPr>
+          <w:sz w:val="26"/>
+          <w:szCs w:val="26"/>
+        </w:rPr>
+      </w:pPr>
+      <w:r>
+        <w:rPr>
+          <w:sz w:val="26"/>
+          <w:szCs w:val="26"/>
+        </w:rPr>
+        <w:t xml:space="preserve">The necessary libraries required for this project include: </w:t>
+      </w:r>
+      <w:r>
+        <w:rPr>
+          <w:sz w:val="26"/>
+          <w:szCs w:val="26"/>
+        </w:rPr>
+        <w:t>Pandas, NumPy, Scikit-learn, Matplotlib and Seaborn.</w:t>
+      </w:r>
     </w:p>
     <w:p>
       <w:pPr>
         <w:pStyle w:val="ListParagraph"/>
         <w:numPr>
           <w:ilvl w:val="0"/>
-          <w:numId w:val="8"/>
+          <w:numId w:val="9"/>
         </w:numPr>
-        <w:pBdr>
-          <w:left w:val="none" w:sz="0" w:space="30" w:color="auto"/>
-        </w:pBdr>
-        <w:shd w:val="clear" w:color="auto" w:fill="FFFFFF"/>
-        <w:spacing w:before="180" w:after="180"/>
-        <w:jc w:val="both"/>
-        <w:rPr>
-          <w:sz w:val="26"/>
-          <w:szCs w:val="26"/>
-        </w:rPr>
-      </w:pPr>
-      <w:r>
-        <w:rPr>
-          <w:b/>
-          <w:bCs/>
-          <w:sz w:val="26"/>
-          <w:szCs w:val="26"/>
-        </w:rPr>
-        <w:t>Phone Number:</w:t>
-      </w:r>
-      <w:r>
-        <w:rPr>
-          <w:b/>
-          <w:bCs/>
-          <w:sz w:val="26"/>
-          <w:szCs w:val="26"/>
-        </w:rPr>
-        <w:t xml:space="preserve"> </w:t>
-      </w:r>
-      <w:r>
-        <w:rPr>
-          <w:sz w:val="26"/>
-          <w:szCs w:val="26"/>
-        </w:rPr>
-        <w:t>This is the user’s unique subscriber number.</w:t>
-      </w:r>
-    </w:p>
-    <w:p>
-      <w:pPr>
-        <w:pStyle w:val="ListParagraph"/>
-        <w:rPr>
-          <w:sz w:val="26"/>
-          <w:szCs w:val="26"/>
-        </w:rPr>
-      </w:pPr>
+        <w:rPr>
+          <w:sz w:val="26"/>
+          <w:szCs w:val="26"/>
+        </w:rPr>
+      </w:pPr>
+      <w:r>
+        <w:rPr>
+          <w:b/>
+          <w:bCs/>
+          <w:sz w:val="26"/>
+          <w:szCs w:val="26"/>
+        </w:rPr>
+        <w:lastRenderedPageBreak/>
+        <w:t>Loading the data</w:t>
+      </w:r>
+    </w:p>
+    <w:p>
+      <w:pPr>
+        <w:ind w:left="360"/>
+        <w:rPr>
+          <w:sz w:val="26"/>
+          <w:szCs w:val="26"/>
+        </w:rPr>
+      </w:pPr>
+      <w:r>
+        <w:rPr>
+          <w:sz w:val="26"/>
+          <w:szCs w:val="26"/>
+        </w:rPr>
+        <w:t>The data</w:t>
+      </w:r>
+      <w:r>
+        <w:rPr>
+          <w:sz w:val="26"/>
+          <w:szCs w:val="26"/>
+        </w:rPr>
+        <w:t>set was obtained</w:t>
+      </w:r>
+      <w:r>
+        <w:rPr>
+          <w:sz w:val="26"/>
+          <w:szCs w:val="26"/>
+        </w:rPr>
+        <w:t xml:space="preserve"> from </w:t>
+      </w:r>
+      <w:r>
+        <w:rPr>
+          <w:sz w:val="26"/>
+          <w:szCs w:val="26"/>
+        </w:rPr>
+        <w:t xml:space="preserve">Kaggle and </w:t>
+      </w:r>
+      <w:r>
+        <w:rPr>
+          <w:sz w:val="26"/>
+          <w:szCs w:val="26"/>
+        </w:rPr>
+        <w:t>was compiled into a</w:t>
+      </w:r>
+      <w:r>
+        <w:rPr>
+          <w:sz w:val="26"/>
+          <w:szCs w:val="26"/>
+        </w:rPr>
+        <w:t xml:space="preserve"> zipped</w:t>
+      </w:r>
+      <w:r>
+        <w:rPr>
+          <w:sz w:val="26"/>
+          <w:szCs w:val="26"/>
+        </w:rPr>
+        <w:t xml:space="preserve"> CSV file, which was saved locally and loaded into our project for further analysis, modeling and evaluation.</w:t>
+      </w:r>
     </w:p>
     <w:p>
       <w:pPr>
         <w:pStyle w:val="ListParagraph"/>
         <w:numPr>
           <w:ilvl w:val="0"/>
-          <w:numId w:val="8"/>
+          <w:numId w:val="9"/>
         </w:numPr>
-        <w:pBdr>
-          <w:left w:val="none" w:sz="0" w:space="30" w:color="auto"/>
-        </w:pBdr>
-        <w:shd w:val="clear" w:color="auto" w:fill="FFFFFF"/>
-        <w:spacing w:before="180" w:after="180"/>
-        <w:jc w:val="both"/>
-        <w:rPr>
-          <w:b/>
-          <w:bCs/>
-          <w:sz w:val="26"/>
-          <w:szCs w:val="26"/>
-        </w:rPr>
-      </w:pPr>
-      <w:r>
-        <w:rPr>
-          <w:b/>
-          <w:bCs/>
-          <w:sz w:val="26"/>
-          <w:szCs w:val="26"/>
-        </w:rPr>
-        <w:t>International Plan:</w:t>
+        <w:rPr>
+          <w:b/>
+          <w:bCs/>
+          <w:sz w:val="26"/>
+          <w:szCs w:val="26"/>
+        </w:rPr>
+      </w:pPr>
+      <w:r>
+        <w:rPr>
+          <w:b/>
+          <w:bCs/>
+          <w:sz w:val="26"/>
+          <w:szCs w:val="26"/>
+        </w:rPr>
+        <w:t xml:space="preserve">Data </w:t>
+      </w:r>
+      <w:r>
+        <w:rPr>
+          <w:b/>
+          <w:bCs/>
+          <w:sz w:val="26"/>
+          <w:szCs w:val="26"/>
+        </w:rPr>
+        <w:t>Cleaning</w:t>
+      </w:r>
+    </w:p>
+    <w:p>
+      <w:pPr>
+        <w:ind w:left="360"/>
+      </w:pPr>
+      <w:r>
+        <w:t xml:space="preserve">In this step, we preview the dataset to understand its structure, identify missing values, detect duplicates, and check data types. </w:t>
+      </w:r>
+    </w:p>
+    <w:p>
+      <w:pPr>
+        <w:ind w:left="360"/>
+      </w:pPr>
+      <w:r>
+        <w:t>Our dataset contained no missing values and no duplicates</w:t>
+      </w:r>
+      <w:r>
+        <w:t>.</w:t>
       </w:r>
     </w:p>
     <w:p>
       <w:pPr>
         <w:pStyle w:val="ListParagraph"/>
-        <w:pBdr>
-          <w:left w:val="none" w:sz="0" w:space="30" w:color="auto"/>
-        </w:pBdr>
-        <w:shd w:val="clear" w:color="auto" w:fill="FFFFFF"/>
-        <w:spacing w:before="180" w:after="180"/>
-        <w:jc w:val="both"/>
-        <w:rPr>
-          <w:b/>
-          <w:bCs/>
-          <w:sz w:val="26"/>
-          <w:szCs w:val="26"/>
-        </w:rPr>
-      </w:pPr>
-    </w:p>
-    <w:p>
-      <w:pPr>
-        <w:rPr>
-          <w:sz w:val="28"/>
-          <w:szCs w:val="28"/>
+        <w:numPr>
+          <w:ilvl w:val="0"/>
+          <w:numId w:val="9"/>
+        </w:numPr>
+        <w:rPr>
+          <w:b/>
+          <w:bCs/>
+          <w:sz w:val="26"/>
+          <w:szCs w:val="26"/>
+        </w:rPr>
+      </w:pPr>
+      <w:r>
+        <w:rPr>
+          <w:b/>
+          <w:bCs/>
+          <w:sz w:val="26"/>
+          <w:szCs w:val="26"/>
+        </w:rPr>
+        <w:t>Column Removal</w:t>
+      </w:r>
+    </w:p>
+    <w:p>
+      <w:pPr>
+        <w:ind w:left="360"/>
+        <w:rPr>
+          <w:b/>
+          <w:bCs/>
+          <w:sz w:val="26"/>
+          <w:szCs w:val="26"/>
+        </w:rPr>
+      </w:pPr>
+      <w:r>
+        <w:rPr>
+          <w:sz w:val="26"/>
+          <w:szCs w:val="26"/>
+        </w:rPr>
+        <w:t>The phone number column was dropped because it acts as an identifier and does not affect whether a customer churns</w:t>
+      </w:r>
+      <w:r>
+        <w:rPr>
+          <w:b/>
+          <w:bCs/>
+          <w:sz w:val="26"/>
+          <w:szCs w:val="26"/>
+        </w:rPr>
+        <w:t>.</w:t>
+      </w:r>
+    </w:p>
+    <w:p>
+      <w:pPr>
+        <w:pStyle w:val="ListParagraph"/>
+        <w:numPr>
+          <w:ilvl w:val="0"/>
+          <w:numId w:val="9"/>
+        </w:numPr>
+        <w:rPr>
+          <w:b/>
+          <w:bCs/>
+          <w:sz w:val="26"/>
+          <w:szCs w:val="26"/>
+        </w:rPr>
+      </w:pPr>
+      <w:r>
+        <w:rPr>
+          <w:b/>
+          <w:bCs/>
+          <w:sz w:val="26"/>
+          <w:szCs w:val="26"/>
+        </w:rPr>
+        <w:t>Feature Engineering</w:t>
+      </w:r>
+    </w:p>
+    <w:p>
+      <w:pPr>
+        <w:ind w:left="360"/>
+        <w:rPr>
+          <w:sz w:val="26"/>
+          <w:szCs w:val="26"/>
+        </w:rPr>
+      </w:pPr>
+      <w:r>
+        <w:rPr>
+          <w:sz w:val="26"/>
+          <w:szCs w:val="26"/>
+        </w:rPr>
+        <w:t>In this section we added calculated columns which include:</w:t>
+      </w:r>
+    </w:p>
+    <w:p>
+      <w:pPr>
+        <w:pStyle w:val="ListParagraph"/>
+        <w:numPr>
+          <w:ilvl w:val="0"/>
+          <w:numId w:val="10"/>
+        </w:numPr>
+        <w:rPr>
+          <w:sz w:val="26"/>
+          <w:szCs w:val="26"/>
+        </w:rPr>
+      </w:pPr>
+      <w:r>
+        <w:rPr>
+          <w:sz w:val="26"/>
+          <w:szCs w:val="26"/>
+        </w:rPr>
+        <w:t xml:space="preserve">Total individual charges - This column </w:t>
+      </w:r>
+      <w:r>
+        <w:rPr>
+          <w:sz w:val="26"/>
+          <w:szCs w:val="26"/>
+        </w:rPr>
+        <w:t>compare</w:t>
+      </w:r>
+      <w:r>
+        <w:rPr>
+          <w:sz w:val="26"/>
+          <w:szCs w:val="26"/>
+        </w:rPr>
+        <w:t>s the charges</w:t>
+      </w:r>
+      <w:r>
+        <w:rPr>
+          <w:sz w:val="26"/>
+          <w:szCs w:val="26"/>
+        </w:rPr>
+        <w:t xml:space="preserve"> among different people in a day</w:t>
+      </w:r>
+      <w:r>
+        <w:rPr>
+          <w:sz w:val="26"/>
+          <w:szCs w:val="26"/>
+        </w:rPr>
+        <w:t>.</w:t>
+      </w:r>
+    </w:p>
+    <w:p>
+      <w:pPr>
+        <w:pStyle w:val="ListParagraph"/>
+        <w:numPr>
+          <w:ilvl w:val="0"/>
+          <w:numId w:val="10"/>
+        </w:numPr>
+        <w:rPr>
+          <w:sz w:val="26"/>
+          <w:szCs w:val="26"/>
+        </w:rPr>
+      </w:pPr>
+      <w:r>
+        <w:rPr>
+          <w:sz w:val="26"/>
+          <w:szCs w:val="26"/>
+        </w:rPr>
+        <w:t>Total individual minutes- This column shows us the customer interaction.</w:t>
+      </w:r>
+    </w:p>
+    <w:p>
+      <w:pPr>
+        <w:pStyle w:val="ListParagraph"/>
+        <w:numPr>
+          <w:ilvl w:val="0"/>
+          <w:numId w:val="10"/>
+        </w:numPr>
+        <w:rPr>
+          <w:sz w:val="26"/>
+          <w:szCs w:val="26"/>
+        </w:rPr>
+      </w:pPr>
+      <w:r>
+        <w:rPr>
+          <w:sz w:val="26"/>
+          <w:szCs w:val="26"/>
+        </w:rPr>
+        <w:t xml:space="preserve">Total individual calls - This column helps </w:t>
+      </w:r>
+      <w:r>
+        <w:rPr>
+          <w:sz w:val="26"/>
+          <w:szCs w:val="26"/>
+        </w:rPr>
+        <w:t xml:space="preserve">us </w:t>
+      </w:r>
+      <w:r>
+        <w:rPr>
+          <w:sz w:val="26"/>
+          <w:szCs w:val="26"/>
+        </w:rPr>
+        <w:t xml:space="preserve">understand </w:t>
+      </w:r>
+      <w:r>
+        <w:rPr>
+          <w:sz w:val="26"/>
+          <w:szCs w:val="26"/>
+        </w:rPr>
+        <w:t>the customer behaviour.</w:t>
+      </w:r>
+    </w:p>
+    <w:p>
+      <w:pPr>
+        <w:pStyle w:val="ListParagraph"/>
+        <w:numPr>
+          <w:ilvl w:val="0"/>
+          <w:numId w:val="10"/>
+        </w:numPr>
+        <w:rPr>
+          <w:sz w:val="26"/>
+          <w:szCs w:val="26"/>
+        </w:rPr>
+      </w:pPr>
+      <w:r>
+        <w:rPr>
+          <w:sz w:val="26"/>
+          <w:szCs w:val="26"/>
+        </w:rPr>
+        <w:t>Charges per call- This column i</w:t>
+      </w:r>
+      <w:r>
+        <w:rPr>
+          <w:sz w:val="26"/>
+          <w:szCs w:val="26"/>
+        </w:rPr>
+        <w:t>s useful for assessing call value and identifying whether certain customers or call types are more profitable.</w:t>
+      </w:r>
+    </w:p>
+    <w:p>
+      <w:pPr>
+        <w:ind w:left="720"/>
+        <w:rPr>
+          <w:sz w:val="26"/>
+          <w:szCs w:val="26"/>
+        </w:rPr>
+      </w:pPr>
+    </w:p>
+    <w:p>
+      <w:pPr>
+        <w:ind w:left="360"/>
+        <w:rPr>
+          <w:b/>
+          <w:bCs/>
+          <w:sz w:val="26"/>
+          <w:szCs w:val="26"/>
+        </w:rPr>
+      </w:pPr>
+    </w:p>
+    <w:p>
+      <w:pPr>
+        <w:ind w:left="360"/>
+        <w:rPr>
+          <w:b/>
+          <w:bCs/>
+          <w:sz w:val="26"/>
+          <w:szCs w:val="26"/>
         </w:rPr>
       </w:pPr>
     </w:p>
@@ -2266,6 +3647,119 @@
     </w:lvl>
   </w:abstractNum>
   <w:abstractNum w:abstractNumId="4" w15:restartNumberingAfterBreak="0">
+    <w:nsid w:val="3FFD0E7B"/>
+    <w:multiLevelType w:val="hybridMultilevel"/>
+    <w:tmpl w:val="4FDE8A1E"/>
+    <w:lvl w:ilvl="0" w:tplc="04090001">
+      <w:start w:val="1"/>
+      <w:numFmt w:val="bullet"/>
+      <w:lvlText w:val=""/>
+      <w:lvlJc w:val="left"/>
+      <w:pPr>
+        <w:ind w:left="1080" w:hanging="360"/>
+      </w:pPr>
+      <w:rPr>
+        <w:rFonts w:ascii="Symbol" w:hAnsi="Symbol" w:hint="default"/>
+      </w:rPr>
+    </w:lvl>
+    <w:lvl w:ilvl="1" w:tplc="04090003" w:tentative="1">
+      <w:start w:val="1"/>
+      <w:numFmt w:val="bullet"/>
+      <w:lvlText w:val="o"/>
+      <w:lvlJc w:val="left"/>
+      <w:pPr>
+        <w:ind w:left="1800" w:hanging="360"/>
+      </w:pPr>
+      <w:rPr>
+        <w:rFonts w:ascii="Courier New" w:hAnsi="Courier New" w:cs="Courier New" w:hint="default"/>
+      </w:rPr>
+    </w:lvl>
+    <w:lvl w:ilvl="2" w:tplc="04090005" w:tentative="1">
+      <w:start w:val="1"/>
+      <w:numFmt w:val="bullet"/>
+      <w:lvlText w:val=""/>
+      <w:lvlJc w:val="left"/>
+      <w:pPr>
+        <w:ind w:left="2520" w:hanging="360"/>
+      </w:pPr>
+      <w:rPr>
+        <w:rFonts w:ascii="Wingdings" w:hAnsi="Wingdings" w:hint="default"/>
+      </w:rPr>
+    </w:lvl>
+    <w:lvl w:ilvl="3" w:tplc="04090001" w:tentative="1">
+      <w:start w:val="1"/>
+      <w:numFmt w:val="bullet"/>
+      <w:lvlText w:val=""/>
+      <w:lvlJc w:val="left"/>
+      <w:pPr>
+        <w:ind w:left="3240" w:hanging="360"/>
+      </w:pPr>
+      <w:rPr>
+        <w:rFonts w:ascii="Symbol" w:hAnsi="Symbol" w:hint="default"/>
+      </w:rPr>
+    </w:lvl>
+    <w:lvl w:ilvl="4" w:tplc="04090003" w:tentative="1">
+      <w:start w:val="1"/>
+      <w:numFmt w:val="bullet"/>
+      <w:lvlText w:val="o"/>
+      <w:lvlJc w:val="left"/>
+      <w:pPr>
+        <w:ind w:left="3960" w:hanging="360"/>
+      </w:pPr>
+      <w:rPr>
+        <w:rFonts w:ascii="Courier New" w:hAnsi="Courier New" w:cs="Courier New" w:hint="default"/>
+      </w:rPr>
+    </w:lvl>
+    <w:lvl w:ilvl="5" w:tplc="04090005" w:tentative="1">
+      <w:start w:val="1"/>
+      <w:numFmt w:val="bullet"/>
+      <w:lvlText w:val=""/>
+      <w:lvlJc w:val="left"/>
+      <w:pPr>
+        <w:ind w:left="4680" w:hanging="360"/>
+      </w:pPr>
+      <w:rPr>
+        <w:rFonts w:ascii="Wingdings" w:hAnsi="Wingdings" w:hint="default"/>
+      </w:rPr>
+    </w:lvl>
+    <w:lvl w:ilvl="6" w:tplc="04090001" w:tentative="1">
+      <w:start w:val="1"/>
+      <w:numFmt w:val="bullet"/>
+      <w:lvlText w:val=""/>
+      <w:lvlJc w:val="left"/>
+      <w:pPr>
+        <w:ind w:left="5400" w:hanging="360"/>
+      </w:pPr>
+      <w:rPr>
+        <w:rFonts w:ascii="Symbol" w:hAnsi="Symbol" w:hint="default"/>
+      </w:rPr>
+    </w:lvl>
+    <w:lvl w:ilvl="7" w:tplc="04090003" w:tentative="1">
+      <w:start w:val="1"/>
+      <w:numFmt w:val="bullet"/>
+      <w:lvlText w:val="o"/>
+      <w:lvlJc w:val="left"/>
+      <w:pPr>
+        <w:ind w:left="6120" w:hanging="360"/>
+      </w:pPr>
+      <w:rPr>
+        <w:rFonts w:ascii="Courier New" w:hAnsi="Courier New" w:cs="Courier New" w:hint="default"/>
+      </w:rPr>
+    </w:lvl>
+    <w:lvl w:ilvl="8" w:tplc="04090005" w:tentative="1">
+      <w:start w:val="1"/>
+      <w:numFmt w:val="bullet"/>
+      <w:lvlText w:val=""/>
+      <w:lvlJc w:val="left"/>
+      <w:pPr>
+        <w:ind w:left="6840" w:hanging="360"/>
+      </w:pPr>
+      <w:rPr>
+        <w:rFonts w:ascii="Wingdings" w:hAnsi="Wingdings" w:hint="default"/>
+      </w:rPr>
+    </w:lvl>
+  </w:abstractNum>
+  <w:abstractNum w:abstractNumId="5" w15:restartNumberingAfterBreak="0">
     <w:nsid w:val="5A5D7DE5"/>
     <w:multiLevelType w:val="hybridMultilevel"/>
     <w:tmpl w:val="E208CBA6"/>
@@ -2356,7 +3850,7 @@
       </w:pPr>
     </w:lvl>
   </w:abstractNum>
-  <w:abstractNum w:abstractNumId="5" w15:restartNumberingAfterBreak="0">
+  <w:abstractNum w:abstractNumId="6" w15:restartNumberingAfterBreak="0">
     <w:nsid w:val="5C1D7D54"/>
     <w:multiLevelType w:val="hybridMultilevel"/>
     <w:tmpl w:val="8FE85DF6"/>
@@ -2469,7 +3963,7 @@
       </w:rPr>
     </w:lvl>
   </w:abstractNum>
-  <w:abstractNum w:abstractNumId="6" w15:restartNumberingAfterBreak="0">
+  <w:abstractNum w:abstractNumId="7" w15:restartNumberingAfterBreak="0">
     <w:nsid w:val="5F410F32"/>
     <w:multiLevelType w:val="hybridMultilevel"/>
     <w:tmpl w:val="C5749C82"/>
@@ -2479,7 +3973,7 @@
       <w:lvlText w:val=""/>
       <w:lvlJc w:val="left"/>
       <w:pPr>
-        <w:ind w:left="720" w:hanging="360"/>
+        <w:ind w:left="2340" w:hanging="360"/>
       </w:pPr>
       <w:rPr>
         <w:rFonts w:ascii="Symbol" w:hAnsi="Symbol" w:hint="default"/>
@@ -2491,7 +3985,7 @@
       <w:lvlText w:val="o"/>
       <w:lvlJc w:val="left"/>
       <w:pPr>
-        <w:ind w:left="1440" w:hanging="360"/>
+        <w:ind w:left="3060" w:hanging="360"/>
       </w:pPr>
       <w:rPr>
         <w:rFonts w:ascii="Courier New" w:hAnsi="Courier New" w:cs="Courier New" w:hint="default"/>
@@ -2503,7 +3997,7 @@
       <w:lvlText w:val=""/>
       <w:lvlJc w:val="left"/>
       <w:pPr>
-        <w:ind w:left="2160" w:hanging="360"/>
+        <w:ind w:left="3780" w:hanging="360"/>
       </w:pPr>
       <w:rPr>
         <w:rFonts w:ascii="Wingdings" w:hAnsi="Wingdings" w:hint="default"/>
@@ -2515,7 +4009,7 @@
       <w:lvlText w:val=""/>
       <w:lvlJc w:val="left"/>
       <w:pPr>
-        <w:ind w:left="2880" w:hanging="360"/>
+        <w:ind w:left="4500" w:hanging="360"/>
       </w:pPr>
       <w:rPr>
         <w:rFonts w:ascii="Symbol" w:hAnsi="Symbol" w:hint="default"/>
@@ -2527,7 +4021,7 @@
       <w:lvlText w:val="o"/>
       <w:lvlJc w:val="left"/>
       <w:pPr>
-        <w:ind w:left="3600" w:hanging="360"/>
+        <w:ind w:left="5220" w:hanging="360"/>
       </w:pPr>
       <w:rPr>
         <w:rFonts w:ascii="Courier New" w:hAnsi="Courier New" w:cs="Courier New" w:hint="default"/>
@@ -2539,7 +4033,7 @@
       <w:lvlText w:val=""/>
       <w:lvlJc w:val="left"/>
       <w:pPr>
-        <w:ind w:left="4320" w:hanging="360"/>
+        <w:ind w:left="5940" w:hanging="360"/>
       </w:pPr>
       <w:rPr>
         <w:rFonts w:ascii="Wingdings" w:hAnsi="Wingdings" w:hint="default"/>
@@ -2551,7 +4045,7 @@
       <w:lvlText w:val=""/>
       <w:lvlJc w:val="left"/>
       <w:pPr>
-        <w:ind w:left="5040" w:hanging="360"/>
+        <w:ind w:left="6660" w:hanging="360"/>
       </w:pPr>
       <w:rPr>
         <w:rFonts w:ascii="Symbol" w:hAnsi="Symbol" w:hint="default"/>
@@ -2563,7 +4057,7 @@
       <w:lvlText w:val="o"/>
       <w:lvlJc w:val="left"/>
       <w:pPr>
-        <w:ind w:left="5760" w:hanging="360"/>
+        <w:ind w:left="7380" w:hanging="360"/>
       </w:pPr>
       <w:rPr>
         <w:rFonts w:ascii="Courier New" w:hAnsi="Courier New" w:cs="Courier New" w:hint="default"/>
@@ -2575,14 +4069,105 @@
       <w:lvlText w:val=""/>
       <w:lvlJc w:val="left"/>
       <w:pPr>
-        <w:ind w:left="6480" w:hanging="360"/>
+        <w:ind w:left="8100" w:hanging="360"/>
       </w:pPr>
       <w:rPr>
         <w:rFonts w:ascii="Wingdings" w:hAnsi="Wingdings" w:hint="default"/>
       </w:rPr>
     </w:lvl>
   </w:abstractNum>
-  <w:abstractNum w:abstractNumId="7" w15:restartNumberingAfterBreak="0">
+  <w:abstractNum w:abstractNumId="8" w15:restartNumberingAfterBreak="0">
+    <w:nsid w:val="6CF00231"/>
+    <w:multiLevelType w:val="hybridMultilevel"/>
+    <w:tmpl w:val="CDDC2D72"/>
+    <w:lvl w:ilvl="0" w:tplc="BBD8C5BE">
+      <w:start w:val="1"/>
+      <w:numFmt w:val="decimal"/>
+      <w:lvlText w:val="%1."/>
+      <w:lvlJc w:val="left"/>
+      <w:pPr>
+        <w:ind w:left="720" w:hanging="360"/>
+      </w:pPr>
+      <w:rPr>
+        <w:rFonts w:hint="default"/>
+        <w:b/>
+        <w:bCs/>
+      </w:rPr>
+    </w:lvl>
+    <w:lvl w:ilvl="1" w:tplc="04090019" w:tentative="1">
+      <w:start w:val="1"/>
+      <w:numFmt w:val="lowerLetter"/>
+      <w:lvlText w:val="%2."/>
+      <w:lvlJc w:val="left"/>
+      <w:pPr>
+        <w:ind w:left="1440" w:hanging="360"/>
+      </w:pPr>
+    </w:lvl>
+    <w:lvl w:ilvl="2" w:tplc="0409001B" w:tentative="1">
+      <w:start w:val="1"/>
+      <w:numFmt w:val="lowerRoman"/>
+      <w:lvlText w:val="%3."/>
+      <w:lvlJc w:val="right"/>
+      <w:pPr>
+        <w:ind w:left="2160" w:hanging="180"/>
+      </w:pPr>
+    </w:lvl>
+    <w:lvl w:ilvl="3" w:tplc="0409000F" w:tentative="1">
+      <w:start w:val="1"/>
+      <w:numFmt w:val="decimal"/>
+      <w:lvlText w:val="%4."/>
+      <w:lvlJc w:val="left"/>
+      <w:pPr>
+        <w:ind w:left="2880" w:hanging="360"/>
+      </w:pPr>
+    </w:lvl>
+    <w:lvl w:ilvl="4" w:tplc="04090019" w:tentative="1">
+      <w:start w:val="1"/>
+      <w:numFmt w:val="lowerLetter"/>
+      <w:lvlText w:val="%5."/>
+      <w:lvlJc w:val="left"/>
+      <w:pPr>
+        <w:ind w:left="3600" w:hanging="360"/>
+      </w:pPr>
+    </w:lvl>
+    <w:lvl w:ilvl="5" w:tplc="0409001B" w:tentative="1">
+      <w:start w:val="1"/>
+      <w:numFmt w:val="lowerRoman"/>
+      <w:lvlText w:val="%6."/>
+      <w:lvlJc w:val="right"/>
+      <w:pPr>
+        <w:ind w:left="4320" w:hanging="180"/>
+      </w:pPr>
+    </w:lvl>
+    <w:lvl w:ilvl="6" w:tplc="0409000F" w:tentative="1">
+      <w:start w:val="1"/>
+      <w:numFmt w:val="decimal"/>
+      <w:lvlText w:val="%7."/>
+      <w:lvlJc w:val="left"/>
+      <w:pPr>
+        <w:ind w:left="5040" w:hanging="360"/>
+      </w:pPr>
+    </w:lvl>
+    <w:lvl w:ilvl="7" w:tplc="04090019" w:tentative="1">
+      <w:start w:val="1"/>
+      <w:numFmt w:val="lowerLetter"/>
+      <w:lvlText w:val="%8."/>
+      <w:lvlJc w:val="left"/>
+      <w:pPr>
+        <w:ind w:left="5760" w:hanging="360"/>
+      </w:pPr>
+    </w:lvl>
+    <w:lvl w:ilvl="8" w:tplc="0409001B" w:tentative="1">
+      <w:start w:val="1"/>
+      <w:numFmt w:val="lowerRoman"/>
+      <w:lvlText w:val="%9."/>
+      <w:lvlJc w:val="right"/>
+      <w:pPr>
+        <w:ind w:left="6480" w:hanging="180"/>
+      </w:pPr>
+    </w:lvl>
+  </w:abstractNum>
+  <w:abstractNum w:abstractNumId="9" w15:restartNumberingAfterBreak="0">
     <w:nsid w:val="7FEC4533"/>
     <w:multiLevelType w:val="hybridMultilevel"/>
     <w:tmpl w:val="5BAEBA74"/>
@@ -2672,7 +4257,7 @@
     </w:lvl>
   </w:abstractNum>
   <w:num w:numId="1" w16cid:durableId="742223510">
-    <w:abstractNumId w:val="7"/>
+    <w:abstractNumId w:val="9"/>
   </w:num>
   <w:num w:numId="2" w16cid:durableId="1530603954">
     <w:abstractNumId w:val="3"/>
@@ -2681,7 +4266,7 @@
     <w:abstractNumId w:val="0"/>
   </w:num>
   <w:num w:numId="4" w16cid:durableId="2100171846">
-    <w:abstractNumId w:val="4"/>
+    <w:abstractNumId w:val="5"/>
   </w:num>
   <w:num w:numId="5" w16cid:durableId="1247107228">
     <w:abstractNumId w:val="2"/>
@@ -2690,10 +4275,16 @@
     <w:abstractNumId w:val="1"/>
   </w:num>
   <w:num w:numId="7" w16cid:durableId="1005130072">
-    <w:abstractNumId w:val="5"/>
+    <w:abstractNumId w:val="6"/>
   </w:num>
   <w:num w:numId="8" w16cid:durableId="478035967">
-    <w:abstractNumId w:val="6"/>
+    <w:abstractNumId w:val="7"/>
+  </w:num>
+  <w:num w:numId="9" w16cid:durableId="2090760783">
+    <w:abstractNumId w:val="8"/>
+  </w:num>
+  <w:num w:numId="10" w16cid:durableId="888809419">
+    <w:abstractNumId w:val="4"/>
   </w:num>
 </w:numbering>
 </file>
@@ -3301,7 +4892,6 @@
   <w:style w:type="character" w:default="1" w:styleId="DefaultParagraphFont">
     <w:name w:val="Default Paragraph Font"/>
     <w:uiPriority w:val="1"/>
-    <w:semiHidden/>
     <w:unhideWhenUsed/>
   </w:style>
   <w:style w:type="table" w:default="1" w:styleId="TableNormal">
@@ -3674,6 +5264,25 @@
       <w14:ligatures w14:val="none"/>
     </w:rPr>
   </w:style>
+  <w:style w:type="table" w:styleId="TableGrid">
+    <w:name w:val="Table Grid"/>
+    <w:basedOn w:val="TableNormal"/>
+    <w:uiPriority w:val="39"/>
+    <w:rsid w:val="006B3546"/>
+    <w:pPr>
+      <w:spacing w:after="0" w:line="240" w:lineRule="auto"/>
+    </w:pPr>
+    <w:tblPr>
+      <w:tblBorders>
+        <w:top w:val="single" w:sz="4" w:space="0" w:color="auto"/>
+        <w:left w:val="single" w:sz="4" w:space="0" w:color="auto"/>
+        <w:bottom w:val="single" w:sz="4" w:space="0" w:color="auto"/>
+        <w:right w:val="single" w:sz="4" w:space="0" w:color="auto"/>
+        <w:insideH w:val="single" w:sz="4" w:space="0" w:color="auto"/>
+        <w:insideV w:val="single" w:sz="4" w:space="0" w:color="auto"/>
+      </w:tblBorders>
+    </w:tblPr>
+  </w:style>
 </w:styles>
 </file>
 

</xml_diff>